<commit_message>
Servidores - WEB - Nginx - Término dos estudos sobre Nginx
</commit_message>
<xml_diff>
--- a/Servidores/WEB/Nginx/Apostila de Nginx.docx
+++ b/Servidores/WEB/Nginx/Apostila de Nginx.docx
@@ -542,19 +542,19 @@
           <w:sz w:val="24"/>
           <w:szCs w:val="24"/>
         </w:rPr>
-        <w:t>Oper</w:t>
-      </w:r>
-      <w:r>
-        <w:rPr>
-          <w:b w:val="false"/>
-          <w:bCs w:val="false"/>
-          <w:i w:val="false"/>
-          <w:iCs w:val="false"/>
-          <w:color w:val="auto"/>
-          <w:sz w:val="24"/>
-          <w:szCs w:val="24"/>
-        </w:rPr>
-        <w:t xml:space="preserve"> </w:t>
+        <w:t>Ope</w:t>
+      </w:r>
+      <w:r>
+        <w:rPr>
+          <w:b/>
+          <w:bCs/>
+          <w:i w:val="false"/>
+          <w:iCs w:val="false"/>
+          <w:color w:val="auto"/>
+          <w:sz w:val="24"/>
+          <w:szCs w:val="24"/>
+        </w:rPr>
+        <w:t>n</w:t>
       </w:r>
       <w:r>
         <w:rPr>
@@ -622,7 +622,15 @@
         </w:rPr>
       </w:pPr>
       <w:r>
-        <w:rPr/>
+        <w:rPr>
+          <w:b/>
+          <w:bCs/>
+          <w:i w:val="false"/>
+          <w:iCs w:val="false"/>
+          <w:color w:val="auto"/>
+          <w:sz w:val="32"/>
+          <w:szCs w:val="32"/>
+        </w:rPr>
       </w:r>
     </w:p>
     <w:p>
@@ -631,22 +639,17 @@
         <w:bidi w:val="0"/>
         <w:jc w:val="start"/>
         <w:rPr>
-          <w:b/>
-          <w:bCs/>
-          <w:i w:val="false"/>
-          <w:i w:val="false"/>
-          <w:iCs w:val="false"/>
-          <w:color w:val="auto"/>
-          <w:sz w:val="32"/>
-          <w:szCs w:val="32"/>
-        </w:rPr>
-      </w:pPr>
-      <w:r>
-        <w:rPr>
-          <w:b/>
-          <w:bCs/>
-          <w:i w:val="false"/>
-          <w:iCs w:val="false"/>
+          <w:i/>
+          <w:i/>
+          <w:iCs/>
+        </w:rPr>
+      </w:pPr>
+      <w:r>
+        <w:rPr>
+          <w:b/>
+          <w:bCs/>
+          <w:i/>
+          <w:iCs/>
           <w:color w:val="auto"/>
           <w:sz w:val="32"/>
           <w:szCs w:val="32"/>
@@ -671,7 +674,15 @@
         </w:rPr>
       </w:pPr>
       <w:r>
-        <w:rPr/>
+        <w:rPr>
+          <w:b/>
+          <w:bCs/>
+          <w:i w:val="false"/>
+          <w:iCs w:val="false"/>
+          <w:color w:val="auto"/>
+          <w:sz w:val="32"/>
+          <w:szCs w:val="32"/>
+        </w:rPr>
       </w:r>
     </w:p>
     <w:p>
@@ -701,7 +712,2057 @@
           <w:szCs w:val="24"/>
         </w:rPr>
         <w:tab/>
-        <w:t>s</w:t>
+      </w:r>
+      <w:r>
+        <w:rPr>
+          <w:b w:val="false"/>
+          <w:bCs w:val="false"/>
+          <w:i w:val="false"/>
+          <w:iCs w:val="false"/>
+          <w:color w:val="auto"/>
+          <w:sz w:val="24"/>
+          <w:szCs w:val="24"/>
+        </w:rPr>
+        <w:t xml:space="preserve">O Apache foi criado em 1995 uma época em que a internet ainda era pequena, e mantinha um modelo baseado em </w:t>
+      </w:r>
+      <w:r>
+        <w:rPr>
+          <w:b/>
+          <w:bCs/>
+          <w:i w:val="false"/>
+          <w:iCs w:val="false"/>
+          <w:color w:val="auto"/>
+          <w:sz w:val="24"/>
+          <w:szCs w:val="24"/>
+        </w:rPr>
+        <w:t>processos</w:t>
+      </w:r>
+      <w:r>
+        <w:rPr>
+          <w:b w:val="false"/>
+          <w:bCs w:val="false"/>
+          <w:i w:val="false"/>
+          <w:iCs w:val="false"/>
+          <w:color w:val="auto"/>
+          <w:sz w:val="24"/>
+          <w:szCs w:val="24"/>
+        </w:rPr>
+        <w:t xml:space="preserve"> e </w:t>
+      </w:r>
+      <w:r>
+        <w:rPr>
+          <w:b/>
+          <w:bCs/>
+          <w:i w:val="false"/>
+          <w:iCs w:val="false"/>
+          <w:color w:val="auto"/>
+          <w:sz w:val="24"/>
+          <w:szCs w:val="24"/>
+        </w:rPr>
+        <w:t>thereads</w:t>
+      </w:r>
+      <w:r>
+        <w:rPr>
+          <w:b w:val="false"/>
+          <w:bCs w:val="false"/>
+          <w:i w:val="false"/>
+          <w:iCs w:val="false"/>
+          <w:color w:val="auto"/>
+          <w:sz w:val="24"/>
+          <w:szCs w:val="24"/>
+        </w:rPr>
+        <w:t>, aonde cada conexão aberta pelo usuário como “Abrir uma página”, usava um novo processo ou thread no servidor, consumindo muita mémoria quando ocorria diversos acessos simultâneos. Por esse motivo em 2002 o Nginx foi criado, pois já nessa época o tráfego de acessos simultâneos nos sites começou a aumentar.</w:t>
+      </w:r>
+    </w:p>
+    <w:p>
+      <w:pPr>
+        <w:pStyle w:val="Normal"/>
+        <w:bidi w:val="0"/>
+        <w:jc w:val="start"/>
+        <w:rPr>
+          <w:b/>
+          <w:bCs/>
+          <w:i w:val="false"/>
+          <w:i w:val="false"/>
+          <w:iCs w:val="false"/>
+          <w:color w:val="auto"/>
+          <w:sz w:val="32"/>
+          <w:szCs w:val="32"/>
+        </w:rPr>
+      </w:pPr>
+      <w:r>
+        <w:rPr>
+          <w:b w:val="false"/>
+          <w:bCs w:val="false"/>
+          <w:i w:val="false"/>
+          <w:iCs w:val="false"/>
+          <w:color w:val="auto"/>
+          <w:sz w:val="24"/>
+          <w:szCs w:val="24"/>
+        </w:rPr>
+        <w:tab/>
+        <w:t xml:space="preserve">O Nginx usava um modelo </w:t>
+      </w:r>
+      <w:r>
+        <w:rPr>
+          <w:b/>
+          <w:bCs/>
+          <w:i w:val="false"/>
+          <w:iCs w:val="false"/>
+          <w:color w:val="auto"/>
+          <w:sz w:val="24"/>
+          <w:szCs w:val="24"/>
+        </w:rPr>
+        <w:t>Orientado a Eventos ( event-driven )</w:t>
+      </w:r>
+      <w:r>
+        <w:rPr>
+          <w:b w:val="false"/>
+          <w:bCs w:val="false"/>
+          <w:i w:val="false"/>
+          <w:iCs w:val="false"/>
+          <w:color w:val="auto"/>
+          <w:sz w:val="24"/>
+          <w:szCs w:val="24"/>
+        </w:rPr>
+        <w:t>, aonde uma única theread poderia lidar com milhares de conexões ao mesmo tempo, usando um sistema assíncrono, o que permitia atender outras solicitações enquanto uma estava espera de uma resposta.</w:t>
+      </w:r>
+    </w:p>
+    <w:p>
+      <w:pPr>
+        <w:pStyle w:val="Normal"/>
+        <w:bidi w:val="0"/>
+        <w:jc w:val="start"/>
+        <w:rPr>
+          <w:b/>
+          <w:bCs/>
+          <w:i/>
+          <w:i/>
+          <w:iCs/>
+          <w:sz w:val="28"/>
+          <w:szCs w:val="28"/>
+        </w:rPr>
+      </w:pPr>
+      <w:r>
+        <w:rPr>
+          <w:b/>
+          <w:bCs/>
+          <w:i/>
+          <w:iCs/>
+          <w:color w:val="auto"/>
+          <w:sz w:val="28"/>
+          <w:szCs w:val="28"/>
+        </w:rPr>
+        <w:tab/>
+      </w:r>
+      <w:r>
+        <w:rPr>
+          <w:b w:val="false"/>
+          <w:bCs w:val="false"/>
+          <w:i w:val="false"/>
+          <w:iCs w:val="false"/>
+          <w:color w:val="auto"/>
+          <w:sz w:val="24"/>
+          <w:szCs w:val="24"/>
+        </w:rPr>
+        <w:t>O Apache usa o “</w:t>
+      </w:r>
+      <w:r>
+        <w:rPr>
+          <w:b/>
+          <w:bCs/>
+          <w:i w:val="false"/>
+          <w:iCs w:val="false"/>
+          <w:color w:val="auto"/>
+          <w:sz w:val="24"/>
+          <w:szCs w:val="24"/>
+        </w:rPr>
+        <w:t>.htaccess”</w:t>
+      </w:r>
+      <w:r>
+        <w:rPr>
+          <w:b w:val="false"/>
+          <w:bCs w:val="false"/>
+          <w:i w:val="false"/>
+          <w:iCs w:val="false"/>
+          <w:color w:val="auto"/>
+          <w:sz w:val="24"/>
+          <w:szCs w:val="24"/>
+        </w:rPr>
+        <w:t xml:space="preserve">, um arquivo de configuração que pode ser criado em cada diretório de cada site instalado no Servidor Web, podendo configurar cada site de uma forma específica. Já o Nginx mantém as configurações de todos os sites no seu arquivo de configuração global </w:t>
+      </w:r>
+      <w:r>
+        <w:rPr>
+          <w:b/>
+          <w:bCs/>
+          <w:i w:val="false"/>
+          <w:iCs w:val="false"/>
+          <w:color w:val="auto"/>
+          <w:sz w:val="24"/>
+          <w:szCs w:val="24"/>
+        </w:rPr>
+        <w:t>“.nginx.conf”</w:t>
+      </w:r>
+      <w:r>
+        <w:rPr>
+          <w:b w:val="false"/>
+          <w:bCs w:val="false"/>
+          <w:i w:val="false"/>
+          <w:iCs w:val="false"/>
+          <w:color w:val="auto"/>
+          <w:sz w:val="24"/>
+          <w:szCs w:val="24"/>
+        </w:rPr>
+        <w:t>, o que torna os sites mais seguros e mais rápidos porém menos fléxiveis caso o servidor tenha mais de um site instalado.</w:t>
+      </w:r>
+    </w:p>
+    <w:p>
+      <w:pPr>
+        <w:pStyle w:val="Normal"/>
+        <w:bidi w:val="0"/>
+        <w:jc w:val="start"/>
+        <w:rPr>
+          <w:b w:val="false"/>
+          <w:bCs w:val="false"/>
+          <w:i w:val="false"/>
+          <w:i w:val="false"/>
+          <w:iCs w:val="false"/>
+          <w:color w:val="auto"/>
+          <w:sz w:val="24"/>
+          <w:szCs w:val="24"/>
+        </w:rPr>
+      </w:pPr>
+      <w:r>
+        <w:rPr>
+          <w:b/>
+          <w:bCs/>
+          <w:i/>
+          <w:iCs/>
+          <w:sz w:val="28"/>
+          <w:szCs w:val="28"/>
+        </w:rPr>
+      </w:r>
+    </w:p>
+    <w:p>
+      <w:pPr>
+        <w:pStyle w:val="Normal"/>
+        <w:bidi w:val="0"/>
+        <w:jc w:val="start"/>
+        <w:rPr>
+          <w:b/>
+          <w:bCs/>
+          <w:i/>
+          <w:i/>
+          <w:iCs/>
+          <w:sz w:val="32"/>
+          <w:szCs w:val="32"/>
+        </w:rPr>
+      </w:pPr>
+      <w:r>
+        <w:rPr>
+          <w:b/>
+          <w:bCs/>
+          <w:i/>
+          <w:iCs/>
+          <w:color w:val="auto"/>
+          <w:sz w:val="32"/>
+          <w:szCs w:val="32"/>
+        </w:rPr>
+        <w:t>Principais usos do Nginx:</w:t>
+      </w:r>
+    </w:p>
+    <w:p>
+      <w:pPr>
+        <w:pStyle w:val="Normal"/>
+        <w:bidi w:val="0"/>
+        <w:jc w:val="start"/>
+        <w:rPr>
+          <w:color w:val="auto"/>
+        </w:rPr>
+      </w:pPr>
+      <w:r>
+        <w:rPr>
+          <w:b/>
+          <w:bCs/>
+          <w:i/>
+          <w:iCs/>
+          <w:sz w:val="32"/>
+          <w:szCs w:val="32"/>
+        </w:rPr>
+      </w:r>
+    </w:p>
+    <w:p>
+      <w:pPr>
+        <w:pStyle w:val="Normal"/>
+        <w:bidi w:val="0"/>
+        <w:jc w:val="start"/>
+        <w:rPr>
+          <w:b/>
+          <w:bCs/>
+          <w:i/>
+          <w:i/>
+          <w:iCs/>
+          <w:sz w:val="32"/>
+          <w:szCs w:val="32"/>
+        </w:rPr>
+      </w:pPr>
+      <w:r>
+        <w:rPr>
+          <w:b/>
+          <w:bCs/>
+          <w:i/>
+          <w:iCs/>
+          <w:color w:val="auto"/>
+          <w:sz w:val="32"/>
+          <w:szCs w:val="32"/>
+        </w:rPr>
+        <w:tab/>
+      </w:r>
+      <w:r>
+        <w:rPr>
+          <w:b w:val="false"/>
+          <w:bCs w:val="false"/>
+          <w:i w:val="false"/>
+          <w:iCs w:val="false"/>
+          <w:color w:val="auto"/>
+          <w:sz w:val="24"/>
+          <w:szCs w:val="24"/>
+        </w:rPr>
+        <w:t xml:space="preserve">O Nginx é amplamente utilizado para: </w:t>
+      </w:r>
+    </w:p>
+    <w:p>
+      <w:pPr>
+        <w:pStyle w:val="Normal"/>
+        <w:numPr>
+          <w:ilvl w:val="0"/>
+          <w:numId w:val="2"/>
+        </w:numPr>
+        <w:bidi w:val="0"/>
+        <w:jc w:val="start"/>
+        <w:rPr>
+          <w:b/>
+          <w:bCs/>
+          <w:i/>
+          <w:i/>
+          <w:iCs/>
+          <w:sz w:val="32"/>
+          <w:szCs w:val="32"/>
+        </w:rPr>
+      </w:pPr>
+      <w:r>
+        <w:rPr>
+          <w:b w:val="false"/>
+          <w:bCs w:val="false"/>
+          <w:i w:val="false"/>
+          <w:iCs w:val="false"/>
+          <w:color w:val="auto"/>
+          <w:sz w:val="24"/>
+          <w:szCs w:val="24"/>
+        </w:rPr>
+        <w:t xml:space="preserve">Servir </w:t>
+      </w:r>
+      <w:r>
+        <w:rPr>
+          <w:b/>
+          <w:bCs/>
+          <w:i w:val="false"/>
+          <w:iCs w:val="false"/>
+          <w:color w:val="auto"/>
+          <w:sz w:val="24"/>
+          <w:szCs w:val="24"/>
+        </w:rPr>
+        <w:t xml:space="preserve">Arquivos Estáticos </w:t>
+      </w:r>
+      <w:r>
+        <w:rPr>
+          <w:b w:val="false"/>
+          <w:bCs w:val="false"/>
+          <w:i w:val="false"/>
+          <w:iCs w:val="false"/>
+          <w:color w:val="auto"/>
+          <w:sz w:val="24"/>
+          <w:szCs w:val="24"/>
+        </w:rPr>
+        <w:t>aos usuários, como páginas HTML, CSS, JavaScript, Imagens, Vídeos e PDFs.</w:t>
+      </w:r>
+    </w:p>
+    <w:p>
+      <w:pPr>
+        <w:pStyle w:val="Normal"/>
+        <w:numPr>
+          <w:ilvl w:val="0"/>
+          <w:numId w:val="0"/>
+        </w:numPr>
+        <w:bidi w:val="0"/>
+        <w:ind w:hanging="0" w:start="720"/>
+        <w:jc w:val="start"/>
+        <w:rPr>
+          <w:b w:val="false"/>
+          <w:bCs w:val="false"/>
+          <w:i w:val="false"/>
+          <w:i w:val="false"/>
+          <w:iCs w:val="false"/>
+          <w:color w:val="auto"/>
+          <w:sz w:val="24"/>
+          <w:szCs w:val="24"/>
+        </w:rPr>
+      </w:pPr>
+      <w:r>
+        <w:rPr>
+          <w:b/>
+          <w:bCs/>
+          <w:i/>
+          <w:iCs/>
+          <w:sz w:val="32"/>
+          <w:szCs w:val="32"/>
+        </w:rPr>
+      </w:r>
+    </w:p>
+    <w:p>
+      <w:pPr>
+        <w:pStyle w:val="Normal"/>
+        <w:numPr>
+          <w:ilvl w:val="0"/>
+          <w:numId w:val="2"/>
+        </w:numPr>
+        <w:bidi w:val="0"/>
+        <w:jc w:val="start"/>
+        <w:rPr>
+          <w:b/>
+          <w:bCs/>
+          <w:i/>
+          <w:i/>
+          <w:iCs/>
+          <w:sz w:val="32"/>
+          <w:szCs w:val="32"/>
+        </w:rPr>
+      </w:pPr>
+      <w:r>
+        <w:rPr>
+          <w:b w:val="false"/>
+          <w:bCs w:val="false"/>
+          <w:i w:val="false"/>
+          <w:iCs w:val="false"/>
+          <w:color w:val="auto"/>
+          <w:sz w:val="24"/>
+          <w:szCs w:val="24"/>
+        </w:rPr>
+        <w:t xml:space="preserve">Trabalhar como </w:t>
+      </w:r>
+      <w:r>
+        <w:rPr>
+          <w:b/>
+          <w:bCs/>
+          <w:i w:val="false"/>
+          <w:iCs w:val="false"/>
+          <w:color w:val="auto"/>
+          <w:sz w:val="24"/>
+          <w:szCs w:val="24"/>
+        </w:rPr>
+        <w:t>Proxy Reverso</w:t>
+      </w:r>
+      <w:r>
+        <w:rPr>
+          <w:b w:val="false"/>
+          <w:bCs w:val="false"/>
+          <w:i w:val="false"/>
+          <w:iCs w:val="false"/>
+          <w:color w:val="auto"/>
+          <w:sz w:val="24"/>
+          <w:szCs w:val="24"/>
+        </w:rPr>
+        <w:t>, aonde atua como um intermediador, dessa maneira ao invés de responder uma requisição diretamente, está é repassada para outro servidor, podendo esconder a estrutura interna dos servidores, possibilitando guardar em cache respostas prontas para entrega rápida ao usuário; fazer a compactação dos dados antes de enviar; e até mesmo centralizar certificados HTTPS, deixando servidores internos sem essa preocupação.</w:t>
+      </w:r>
+    </w:p>
+    <w:p>
+      <w:pPr>
+        <w:pStyle w:val="Normal"/>
+        <w:numPr>
+          <w:ilvl w:val="0"/>
+          <w:numId w:val="0"/>
+        </w:numPr>
+        <w:bidi w:val="0"/>
+        <w:ind w:hanging="0" w:start="720"/>
+        <w:jc w:val="start"/>
+        <w:rPr>
+          <w:b w:val="false"/>
+          <w:bCs w:val="false"/>
+          <w:i w:val="false"/>
+          <w:i w:val="false"/>
+          <w:iCs w:val="false"/>
+          <w:color w:val="auto"/>
+          <w:sz w:val="24"/>
+          <w:szCs w:val="24"/>
+        </w:rPr>
+      </w:pPr>
+      <w:r>
+        <w:rPr>
+          <w:b/>
+          <w:bCs/>
+          <w:i/>
+          <w:iCs/>
+          <w:sz w:val="32"/>
+          <w:szCs w:val="32"/>
+        </w:rPr>
+      </w:r>
+    </w:p>
+    <w:p>
+      <w:pPr>
+        <w:pStyle w:val="Normal"/>
+        <w:numPr>
+          <w:ilvl w:val="0"/>
+          <w:numId w:val="2"/>
+        </w:numPr>
+        <w:bidi w:val="0"/>
+        <w:jc w:val="start"/>
+        <w:rPr>
+          <w:b/>
+          <w:bCs/>
+          <w:i/>
+          <w:i/>
+          <w:iCs/>
+          <w:sz w:val="32"/>
+          <w:szCs w:val="32"/>
+        </w:rPr>
+      </w:pPr>
+      <w:r>
+        <w:rPr>
+          <w:b w:val="false"/>
+          <w:bCs w:val="false"/>
+          <w:i w:val="false"/>
+          <w:iCs w:val="false"/>
+          <w:color w:val="auto"/>
+          <w:sz w:val="24"/>
+          <w:szCs w:val="24"/>
+        </w:rPr>
+        <w:t xml:space="preserve">Ser usado como </w:t>
+      </w:r>
+      <w:r>
+        <w:rPr>
+          <w:b/>
+          <w:bCs/>
+          <w:i w:val="false"/>
+          <w:iCs w:val="false"/>
+          <w:color w:val="auto"/>
+          <w:sz w:val="24"/>
+          <w:szCs w:val="24"/>
+        </w:rPr>
+        <w:t xml:space="preserve">Balanceador de Carga </w:t>
+      </w:r>
+      <w:r>
+        <w:rPr>
+          <w:b w:val="false"/>
+          <w:bCs w:val="false"/>
+          <w:i w:val="false"/>
+          <w:iCs w:val="false"/>
+          <w:color w:val="auto"/>
+          <w:sz w:val="24"/>
+          <w:szCs w:val="24"/>
+        </w:rPr>
+        <w:t xml:space="preserve">distribuindo o tráfego de maneira inteligente entre diferentes servidores. Dessa maneira quando um servidor não consegue atender toda a demanda sozinho, é póssível configurar os acessos para mais de um servidor, possibilitando que todos trabalhem juntos, usando técnicas como </w:t>
+      </w:r>
+      <w:r>
+        <w:rPr>
+          <w:b/>
+          <w:bCs/>
+          <w:i w:val="false"/>
+          <w:iCs w:val="false"/>
+          <w:color w:val="auto"/>
+          <w:sz w:val="24"/>
+          <w:szCs w:val="24"/>
+        </w:rPr>
+        <w:t>Round Robin</w:t>
+      </w:r>
+      <w:r>
+        <w:rPr>
+          <w:b w:val="false"/>
+          <w:bCs w:val="false"/>
+          <w:i w:val="false"/>
+          <w:iCs w:val="false"/>
+          <w:color w:val="auto"/>
+          <w:sz w:val="24"/>
+          <w:szCs w:val="24"/>
+        </w:rPr>
+        <w:t xml:space="preserve">, aonde é enviado as requisições para cada servidor em um ciclo; </w:t>
+      </w:r>
+      <w:r>
+        <w:rPr>
+          <w:b/>
+          <w:bCs/>
+          <w:i w:val="false"/>
+          <w:iCs w:val="false"/>
+          <w:color w:val="auto"/>
+          <w:sz w:val="24"/>
+          <w:szCs w:val="24"/>
+        </w:rPr>
+        <w:t>Least Connections</w:t>
+      </w:r>
+      <w:r>
+        <w:rPr>
+          <w:b w:val="false"/>
+          <w:bCs w:val="false"/>
+          <w:i w:val="false"/>
+          <w:iCs w:val="false"/>
+          <w:color w:val="auto"/>
+          <w:sz w:val="24"/>
+          <w:szCs w:val="24"/>
+        </w:rPr>
+        <w:t xml:space="preserve">, enviando as requisições para o servidor que estiver com menos conexões no momento; e </w:t>
+      </w:r>
+      <w:r>
+        <w:rPr>
+          <w:b/>
+          <w:bCs/>
+          <w:i w:val="false"/>
+          <w:iCs w:val="false"/>
+          <w:color w:val="auto"/>
+          <w:sz w:val="24"/>
+          <w:szCs w:val="24"/>
+        </w:rPr>
+        <w:t xml:space="preserve">IP Hash </w:t>
+      </w:r>
+      <w:r>
+        <w:rPr>
+          <w:b w:val="false"/>
+          <w:bCs w:val="false"/>
+          <w:i w:val="false"/>
+          <w:iCs w:val="false"/>
+          <w:color w:val="auto"/>
+          <w:sz w:val="24"/>
+          <w:szCs w:val="24"/>
+        </w:rPr>
+        <w:t>enviando as requisições de usuários específicos para servidores específicos.</w:t>
+      </w:r>
+    </w:p>
+    <w:p>
+      <w:pPr>
+        <w:pStyle w:val="Normal"/>
+        <w:numPr>
+          <w:ilvl w:val="0"/>
+          <w:numId w:val="0"/>
+        </w:numPr>
+        <w:bidi w:val="0"/>
+        <w:ind w:hanging="0" w:start="720"/>
+        <w:jc w:val="start"/>
+        <w:rPr>
+          <w:b w:val="false"/>
+          <w:bCs w:val="false"/>
+          <w:i w:val="false"/>
+          <w:i w:val="false"/>
+          <w:iCs w:val="false"/>
+          <w:color w:val="auto"/>
+          <w:sz w:val="24"/>
+          <w:szCs w:val="24"/>
+        </w:rPr>
+      </w:pPr>
+      <w:r>
+        <w:rPr>
+          <w:b/>
+          <w:bCs/>
+          <w:i/>
+          <w:iCs/>
+          <w:sz w:val="32"/>
+          <w:szCs w:val="32"/>
+        </w:rPr>
+      </w:r>
+    </w:p>
+    <w:p>
+      <w:pPr>
+        <w:pStyle w:val="Normal"/>
+        <w:numPr>
+          <w:ilvl w:val="0"/>
+          <w:numId w:val="2"/>
+        </w:numPr>
+        <w:bidi w:val="0"/>
+        <w:jc w:val="start"/>
+        <w:rPr>
+          <w:b/>
+          <w:bCs/>
+          <w:i/>
+          <w:i/>
+          <w:iCs/>
+          <w:sz w:val="32"/>
+          <w:szCs w:val="32"/>
+        </w:rPr>
+      </w:pPr>
+      <w:r>
+        <w:rPr>
+          <w:b w:val="false"/>
+          <w:bCs w:val="false"/>
+          <w:i w:val="false"/>
+          <w:iCs w:val="false"/>
+          <w:color w:val="auto"/>
+          <w:sz w:val="24"/>
+          <w:szCs w:val="24"/>
+        </w:rPr>
+        <w:t xml:space="preserve">Pode transmitir áudio e vídeo pela internet usando o módulo </w:t>
+      </w:r>
+      <w:r>
+        <w:rPr>
+          <w:b/>
+          <w:bCs/>
+          <w:i w:val="false"/>
+          <w:iCs w:val="false"/>
+          <w:color w:val="auto"/>
+          <w:sz w:val="24"/>
+          <w:szCs w:val="24"/>
+        </w:rPr>
+        <w:t xml:space="preserve">“nginx-rtmp-module” </w:t>
+      </w:r>
+      <w:r>
+        <w:rPr>
+          <w:b w:val="false"/>
+          <w:bCs w:val="false"/>
+          <w:i w:val="false"/>
+          <w:iCs w:val="false"/>
+          <w:color w:val="auto"/>
+          <w:sz w:val="24"/>
+          <w:szCs w:val="24"/>
+        </w:rPr>
+        <w:t xml:space="preserve">que utiliza protocolos como </w:t>
+      </w:r>
+      <w:r>
+        <w:rPr>
+          <w:b/>
+          <w:bCs/>
+          <w:i w:val="false"/>
+          <w:iCs w:val="false"/>
+          <w:color w:val="auto"/>
+          <w:sz w:val="24"/>
+          <w:szCs w:val="24"/>
+        </w:rPr>
+        <w:t>RTMP ( Real-Time Messaging Protocol</w:t>
+      </w:r>
+      <w:r>
+        <w:rPr>
+          <w:b w:val="false"/>
+          <w:bCs w:val="false"/>
+          <w:i w:val="false"/>
+          <w:iCs w:val="false"/>
+          <w:color w:val="auto"/>
+          <w:sz w:val="24"/>
+          <w:szCs w:val="24"/>
+        </w:rPr>
+        <w:t xml:space="preserve"> ou</w:t>
+      </w:r>
+      <w:r>
+        <w:rPr>
+          <w:b/>
+          <w:bCs/>
+          <w:i w:val="false"/>
+          <w:iCs w:val="false"/>
+          <w:color w:val="auto"/>
+          <w:sz w:val="24"/>
+          <w:szCs w:val="24"/>
+        </w:rPr>
+        <w:t xml:space="preserve"> Protocolo de Mensagens em Tempo Real ) </w:t>
+      </w:r>
+      <w:r>
+        <w:rPr>
+          <w:b w:val="false"/>
+          <w:bCs w:val="false"/>
+          <w:i w:val="false"/>
+          <w:iCs w:val="false"/>
+          <w:color w:val="auto"/>
+          <w:sz w:val="24"/>
+          <w:szCs w:val="24"/>
+        </w:rPr>
+        <w:t xml:space="preserve">e </w:t>
+      </w:r>
+      <w:r>
+        <w:rPr>
+          <w:b/>
+          <w:bCs/>
+          <w:i w:val="false"/>
+          <w:iCs w:val="false"/>
+          <w:color w:val="auto"/>
+          <w:sz w:val="24"/>
+          <w:szCs w:val="24"/>
+        </w:rPr>
+        <w:t xml:space="preserve"> HLS ( HTTP Live Streaming</w:t>
+      </w:r>
+      <w:r>
+        <w:rPr>
+          <w:b w:val="false"/>
+          <w:bCs w:val="false"/>
+          <w:i w:val="false"/>
+          <w:iCs w:val="false"/>
+          <w:color w:val="auto"/>
+          <w:sz w:val="24"/>
+          <w:szCs w:val="24"/>
+        </w:rPr>
+        <w:t xml:space="preserve"> ou</w:t>
+      </w:r>
+      <w:r>
+        <w:rPr>
+          <w:b/>
+          <w:bCs/>
+          <w:i w:val="false"/>
+          <w:iCs w:val="false"/>
+          <w:color w:val="auto"/>
+          <w:sz w:val="24"/>
+          <w:szCs w:val="24"/>
+        </w:rPr>
+        <w:t xml:space="preserve"> Protocolo de Streaming )</w:t>
+      </w:r>
+      <w:r>
+        <w:rPr>
+          <w:b w:val="false"/>
+          <w:bCs w:val="false"/>
+          <w:i w:val="false"/>
+          <w:iCs w:val="false"/>
+          <w:color w:val="auto"/>
+          <w:sz w:val="24"/>
+          <w:szCs w:val="24"/>
+        </w:rPr>
+        <w:t>, armazenando e distribúindo vídeos de forma otimizada.</w:t>
+      </w:r>
+    </w:p>
+    <w:p>
+      <w:pPr>
+        <w:pStyle w:val="Normal"/>
+        <w:numPr>
+          <w:ilvl w:val="0"/>
+          <w:numId w:val="0"/>
+        </w:numPr>
+        <w:bidi w:val="0"/>
+        <w:ind w:hanging="0" w:start="720"/>
+        <w:jc w:val="start"/>
+        <w:rPr>
+          <w:b w:val="false"/>
+          <w:bCs w:val="false"/>
+          <w:i w:val="false"/>
+          <w:i w:val="false"/>
+          <w:iCs w:val="false"/>
+          <w:color w:val="auto"/>
+          <w:sz w:val="24"/>
+          <w:szCs w:val="24"/>
+        </w:rPr>
+      </w:pPr>
+      <w:r>
+        <w:rPr>
+          <w:b/>
+          <w:bCs/>
+          <w:i/>
+          <w:iCs/>
+          <w:sz w:val="32"/>
+          <w:szCs w:val="32"/>
+        </w:rPr>
+      </w:r>
+    </w:p>
+    <w:p>
+      <w:pPr>
+        <w:pStyle w:val="Normal"/>
+        <w:bidi w:val="0"/>
+        <w:jc w:val="start"/>
+        <w:rPr>
+          <w:b w:val="false"/>
+          <w:bCs w:val="false"/>
+          <w:i w:val="false"/>
+          <w:i w:val="false"/>
+          <w:iCs w:val="false"/>
+          <w:color w:val="auto"/>
+          <w:sz w:val="24"/>
+          <w:szCs w:val="24"/>
+        </w:rPr>
+      </w:pPr>
+      <w:r>
+        <w:rPr>
+          <w:b/>
+          <w:bCs/>
+          <w:i/>
+          <w:iCs/>
+          <w:sz w:val="32"/>
+          <w:szCs w:val="32"/>
+        </w:rPr>
+      </w:r>
+    </w:p>
+    <w:p>
+      <w:pPr>
+        <w:pStyle w:val="Normal"/>
+        <w:bidi w:val="0"/>
+        <w:jc w:val="start"/>
+        <w:rPr>
+          <w:b/>
+          <w:bCs/>
+          <w:i/>
+          <w:i/>
+          <w:iCs/>
+          <w:sz w:val="32"/>
+          <w:szCs w:val="32"/>
+        </w:rPr>
+      </w:pPr>
+      <w:r>
+        <w:rPr>
+          <w:b/>
+          <w:bCs/>
+          <w:i/>
+          <w:iCs/>
+          <w:color w:val="auto"/>
+          <w:sz w:val="32"/>
+          <w:szCs w:val="32"/>
+        </w:rPr>
+        <w:t>Variáveis Internas do Nginx:</w:t>
+      </w:r>
+    </w:p>
+    <w:p>
+      <w:pPr>
+        <w:pStyle w:val="Normal"/>
+        <w:bidi w:val="0"/>
+        <w:jc w:val="start"/>
+        <w:rPr>
+          <w:color w:val="auto"/>
+        </w:rPr>
+      </w:pPr>
+      <w:r>
+        <w:rPr>
+          <w:b/>
+          <w:bCs/>
+          <w:i/>
+          <w:iCs/>
+          <w:sz w:val="32"/>
+          <w:szCs w:val="32"/>
+        </w:rPr>
+      </w:r>
+    </w:p>
+    <w:p>
+      <w:pPr>
+        <w:pStyle w:val="Heading2"/>
+        <w:bidi w:val="0"/>
+        <w:jc w:val="start"/>
+        <w:rPr>
+          <w:b/>
+          <w:bCs/>
+          <w:i w:val="false"/>
+          <w:i w:val="false"/>
+          <w:iCs w:val="false"/>
+          <w:sz w:val="24"/>
+          <w:szCs w:val="24"/>
+        </w:rPr>
+      </w:pPr>
+      <w:r>
+        <w:rPr>
+          <w:rStyle w:val="Strong"/>
+          <w:i/>
+          <w:iCs/>
+          <w:color w:val="auto"/>
+          <w:sz w:val="28"/>
+          <w:szCs w:val="28"/>
+        </w:rPr>
+        <w:t>Variáveis Relacionadas ao Cliente:</w:t>
+      </w:r>
+    </w:p>
+    <w:p>
+      <w:pPr>
+        <w:pStyle w:val="BodyText"/>
+        <w:bidi w:val="0"/>
+        <w:jc w:val="start"/>
+        <w:rPr>
+          <w:rStyle w:val="Strong"/>
+          <w:i/>
+          <w:i/>
+          <w:iCs/>
+          <w:color w:val="auto"/>
+          <w:sz w:val="28"/>
+          <w:szCs w:val="28"/>
+        </w:rPr>
+      </w:pPr>
+      <w:r>
+        <w:rPr>
+          <w:b/>
+          <w:bCs/>
+          <w:i w:val="false"/>
+          <w:iCs w:val="false"/>
+          <w:sz w:val="24"/>
+          <w:szCs w:val="24"/>
+        </w:rPr>
+      </w:r>
+    </w:p>
+    <w:p>
+      <w:pPr>
+        <w:pStyle w:val="BodyText"/>
+        <w:numPr>
+          <w:ilvl w:val="0"/>
+          <w:numId w:val="3"/>
+        </w:numPr>
+        <w:tabs>
+          <w:tab w:val="clear" w:pos="709"/>
+          <w:tab w:val="left" w:pos="0" w:leader="none"/>
+        </w:tabs>
+        <w:ind w:hanging="283" w:start="709"/>
+        <w:rPr/>
+      </w:pPr>
+      <w:r>
+        <w:rPr>
+          <w:rStyle w:val="Cdigo-fonte"/>
+          <w:rFonts w:ascii="Liberation Serif" w:hAnsi="Liberation Serif"/>
+          <w:b/>
+          <w:bCs/>
+          <w:sz w:val="24"/>
+          <w:szCs w:val="24"/>
+        </w:rPr>
+        <w:t>$remote_addr</w:t>
+      </w:r>
+      <w:r>
+        <w:rPr>
+          <w:rFonts w:ascii="Liberation Serif" w:hAnsi="Liberation Serif"/>
+          <w:b/>
+          <w:bCs/>
+          <w:sz w:val="24"/>
+          <w:szCs w:val="24"/>
+        </w:rPr>
+        <w:t>:</w:t>
+      </w:r>
+      <w:r>
+        <w:rPr>
+          <w:rFonts w:ascii="Liberation Serif" w:hAnsi="Liberation Serif"/>
+          <w:sz w:val="24"/>
+          <w:szCs w:val="24"/>
+        </w:rPr>
+        <w:t xml:space="preserve"> IP do cliente (189.45.23.10).</w:t>
+      </w:r>
+    </w:p>
+    <w:p>
+      <w:pPr>
+        <w:pStyle w:val="BodyText"/>
+        <w:numPr>
+          <w:ilvl w:val="0"/>
+          <w:numId w:val="3"/>
+        </w:numPr>
+        <w:tabs>
+          <w:tab w:val="clear" w:pos="709"/>
+          <w:tab w:val="left" w:pos="0" w:leader="none"/>
+        </w:tabs>
+        <w:ind w:hanging="283" w:start="709"/>
+        <w:rPr/>
+      </w:pPr>
+      <w:r>
+        <w:rPr>
+          <w:rStyle w:val="Cdigo-fonte"/>
+          <w:rFonts w:ascii="Liberation Serif" w:hAnsi="Liberation Serif"/>
+          <w:b/>
+          <w:bCs/>
+          <w:sz w:val="24"/>
+          <w:szCs w:val="24"/>
+        </w:rPr>
+        <w:t>$remote_port</w:t>
+      </w:r>
+      <w:r>
+        <w:rPr>
+          <w:rFonts w:ascii="Liberation Serif" w:hAnsi="Liberation Serif"/>
+          <w:b/>
+          <w:bCs/>
+          <w:sz w:val="24"/>
+          <w:szCs w:val="24"/>
+        </w:rPr>
+        <w:t>:</w:t>
+      </w:r>
+      <w:r>
+        <w:rPr>
+          <w:rFonts w:ascii="Liberation Serif" w:hAnsi="Liberation Serif"/>
+          <w:sz w:val="24"/>
+          <w:szCs w:val="24"/>
+        </w:rPr>
+        <w:t xml:space="preserve"> Porta de origem da conexão do cliente (54321).</w:t>
+      </w:r>
+    </w:p>
+    <w:p>
+      <w:pPr>
+        <w:pStyle w:val="BodyText"/>
+        <w:numPr>
+          <w:ilvl w:val="0"/>
+          <w:numId w:val="3"/>
+        </w:numPr>
+        <w:tabs>
+          <w:tab w:val="clear" w:pos="709"/>
+          <w:tab w:val="left" w:pos="0" w:leader="none"/>
+        </w:tabs>
+        <w:ind w:hanging="283" w:start="709"/>
+        <w:rPr/>
+      </w:pPr>
+      <w:r>
+        <w:rPr>
+          <w:rStyle w:val="Cdigo-fonte"/>
+          <w:rFonts w:ascii="Liberation Serif" w:hAnsi="Liberation Serif"/>
+          <w:b/>
+          <w:bCs/>
+          <w:sz w:val="24"/>
+          <w:szCs w:val="24"/>
+        </w:rPr>
+        <w:t>$http_user_agent</w:t>
+      </w:r>
+      <w:r>
+        <w:rPr>
+          <w:rFonts w:ascii="Liberation Serif" w:hAnsi="Liberation Serif"/>
+          <w:b/>
+          <w:bCs/>
+          <w:sz w:val="24"/>
+          <w:szCs w:val="24"/>
+        </w:rPr>
+        <w:t>:</w:t>
+      </w:r>
+      <w:r>
+        <w:rPr>
+          <w:rFonts w:ascii="Liberation Serif" w:hAnsi="Liberation Serif"/>
+          <w:sz w:val="24"/>
+          <w:szCs w:val="24"/>
+        </w:rPr>
+        <w:t xml:space="preserve"> Identificação do navegador ou app do cliente (Mozilla/5.0 (Windows NT 10.0; Win64; x64)).</w:t>
+      </w:r>
+    </w:p>
+    <w:p>
+      <w:pPr>
+        <w:pStyle w:val="BodyText"/>
+        <w:numPr>
+          <w:ilvl w:val="0"/>
+          <w:numId w:val="3"/>
+        </w:numPr>
+        <w:tabs>
+          <w:tab w:val="clear" w:pos="709"/>
+          <w:tab w:val="left" w:pos="0" w:leader="none"/>
+        </w:tabs>
+        <w:ind w:hanging="283" w:start="709"/>
+        <w:rPr/>
+      </w:pPr>
+      <w:r>
+        <w:rPr>
+          <w:rStyle w:val="Cdigo-fonte"/>
+          <w:rFonts w:ascii="Liberation Serif" w:hAnsi="Liberation Serif"/>
+          <w:b/>
+          <w:bCs/>
+          <w:sz w:val="24"/>
+          <w:szCs w:val="24"/>
+        </w:rPr>
+        <w:t>$http_referer</w:t>
+      </w:r>
+      <w:r>
+        <w:rPr>
+          <w:rFonts w:ascii="Liberation Serif" w:hAnsi="Liberation Serif"/>
+          <w:b/>
+          <w:bCs/>
+          <w:sz w:val="24"/>
+          <w:szCs w:val="24"/>
+        </w:rPr>
+        <w:t>:</w:t>
+      </w:r>
+      <w:r>
+        <w:rPr>
+          <w:rFonts w:ascii="Liberation Serif" w:hAnsi="Liberation Serif"/>
+          <w:sz w:val="24"/>
+          <w:szCs w:val="24"/>
+        </w:rPr>
+        <w:t xml:space="preserve"> URL da página que levou o usuário até o site (https://www.google.com/).</w:t>
+      </w:r>
+    </w:p>
+    <w:p>
+      <w:pPr>
+        <w:pStyle w:val="BodyText"/>
+        <w:numPr>
+          <w:ilvl w:val="0"/>
+          <w:numId w:val="3"/>
+        </w:numPr>
+        <w:tabs>
+          <w:tab w:val="clear" w:pos="709"/>
+          <w:tab w:val="left" w:pos="0" w:leader="none"/>
+        </w:tabs>
+        <w:ind w:hanging="283" w:start="709"/>
+        <w:rPr/>
+      </w:pPr>
+      <w:r>
+        <w:rPr>
+          <w:rStyle w:val="Cdigo-fonte"/>
+          <w:rFonts w:ascii="Liberation Serif" w:hAnsi="Liberation Serif"/>
+          <w:b/>
+          <w:bCs/>
+          <w:sz w:val="24"/>
+          <w:szCs w:val="24"/>
+        </w:rPr>
+        <w:t>$http_cookie</w:t>
+      </w:r>
+      <w:r>
+        <w:rPr>
+          <w:rFonts w:ascii="Liberation Serif" w:hAnsi="Liberation Serif"/>
+          <w:b/>
+          <w:bCs/>
+          <w:sz w:val="24"/>
+          <w:szCs w:val="24"/>
+        </w:rPr>
+        <w:t>:</w:t>
+      </w:r>
+      <w:r>
+        <w:rPr>
+          <w:rFonts w:ascii="Liberation Serif" w:hAnsi="Liberation Serif"/>
+          <w:sz w:val="24"/>
+          <w:szCs w:val="24"/>
+        </w:rPr>
+        <w:t xml:space="preserve"> Cookies enviados pelo cliente (PHPSESSID=xyz123).</w:t>
+      </w:r>
+    </w:p>
+    <w:p>
+      <w:pPr>
+        <w:pStyle w:val="BodyText"/>
+        <w:numPr>
+          <w:ilvl w:val="0"/>
+          <w:numId w:val="0"/>
+        </w:numPr>
+        <w:ind w:hanging="0" w:start="0"/>
+        <w:rPr>
+          <w:rFonts w:ascii="Liberation Serif" w:hAnsi="Liberation Serif"/>
+          <w:sz w:val="24"/>
+          <w:szCs w:val="24"/>
+        </w:rPr>
+      </w:pPr>
+      <w:r>
+        <w:rPr/>
+      </w:r>
+    </w:p>
+    <w:p>
+      <w:pPr>
+        <w:pStyle w:val="Heading2"/>
+        <w:rPr/>
+      </w:pPr>
+      <w:r>
+        <w:rPr>
+          <w:rStyle w:val="Strong"/>
+          <w:b/>
+          <w:bCs/>
+          <w:i/>
+          <w:iCs/>
+          <w:sz w:val="28"/>
+          <w:szCs w:val="28"/>
+        </w:rPr>
+        <w:t>Variáveis Relacionadas à Requisição:</w:t>
+      </w:r>
+    </w:p>
+    <w:p>
+      <w:pPr>
+        <w:pStyle w:val="BodyText"/>
+        <w:rPr>
+          <w:rStyle w:val="Strong"/>
+          <w:i/>
+          <w:i/>
+          <w:iCs/>
+          <w:sz w:val="28"/>
+          <w:szCs w:val="28"/>
+        </w:rPr>
+      </w:pPr>
+      <w:r>
+        <w:rPr/>
+      </w:r>
+    </w:p>
+    <w:p>
+      <w:pPr>
+        <w:pStyle w:val="BodyText"/>
+        <w:numPr>
+          <w:ilvl w:val="0"/>
+          <w:numId w:val="4"/>
+        </w:numPr>
+        <w:tabs>
+          <w:tab w:val="clear" w:pos="709"/>
+          <w:tab w:val="left" w:pos="0" w:leader="none"/>
+        </w:tabs>
+        <w:ind w:hanging="283" w:start="709"/>
+        <w:rPr/>
+      </w:pPr>
+      <w:r>
+        <w:rPr>
+          <w:rStyle w:val="Cdigo-fonte"/>
+          <w:rFonts w:ascii="Liberation Serif" w:hAnsi="Liberation Serif"/>
+          <w:b/>
+          <w:bCs/>
+        </w:rPr>
+        <w:t>$request_method</w:t>
+      </w:r>
+      <w:r>
+        <w:rPr>
+          <w:rFonts w:ascii="Liberation Serif" w:hAnsi="Liberation Serif"/>
+          <w:b/>
+          <w:bCs/>
+        </w:rPr>
+        <w:t>:</w:t>
+      </w:r>
+      <w:r>
+        <w:rPr>
+          <w:rFonts w:ascii="Liberation Serif" w:hAnsi="Liberation Serif"/>
+        </w:rPr>
+        <w:t xml:space="preserve"> Método HTTP usado pelo cliente (GET, POST, PUT, DELETE).</w:t>
+      </w:r>
+    </w:p>
+    <w:p>
+      <w:pPr>
+        <w:pStyle w:val="BodyText"/>
+        <w:numPr>
+          <w:ilvl w:val="0"/>
+          <w:numId w:val="4"/>
+        </w:numPr>
+        <w:tabs>
+          <w:tab w:val="clear" w:pos="709"/>
+          <w:tab w:val="left" w:pos="0" w:leader="none"/>
+        </w:tabs>
+        <w:ind w:hanging="283" w:start="709"/>
+        <w:rPr/>
+      </w:pPr>
+      <w:r>
+        <w:rPr>
+          <w:rStyle w:val="Cdigo-fonte"/>
+          <w:rFonts w:ascii="Liberation Serif" w:hAnsi="Liberation Serif"/>
+          <w:b/>
+          <w:bCs/>
+        </w:rPr>
+        <w:t>$scheme</w:t>
+      </w:r>
+      <w:r>
+        <w:rPr>
+          <w:rFonts w:ascii="Liberation Serif" w:hAnsi="Liberation Serif"/>
+          <w:b/>
+          <w:bCs/>
+        </w:rPr>
+        <w:t>:</w:t>
+      </w:r>
+      <w:r>
+        <w:rPr>
+          <w:rFonts w:ascii="Liberation Serif" w:hAnsi="Liberation Serif"/>
+        </w:rPr>
+        <w:t xml:space="preserve"> Protocolo da requisição (http ou https).</w:t>
+      </w:r>
+    </w:p>
+    <w:p>
+      <w:pPr>
+        <w:pStyle w:val="BodyText"/>
+        <w:numPr>
+          <w:ilvl w:val="0"/>
+          <w:numId w:val="4"/>
+        </w:numPr>
+        <w:tabs>
+          <w:tab w:val="clear" w:pos="709"/>
+          <w:tab w:val="left" w:pos="0" w:leader="none"/>
+        </w:tabs>
+        <w:ind w:hanging="283" w:start="709"/>
+        <w:rPr/>
+      </w:pPr>
+      <w:r>
+        <w:rPr>
+          <w:rStyle w:val="Cdigo-fonte"/>
+          <w:rFonts w:ascii="Liberation Serif" w:hAnsi="Liberation Serif"/>
+          <w:b/>
+          <w:bCs/>
+        </w:rPr>
+        <w:t>$uri</w:t>
+      </w:r>
+      <w:r>
+        <w:rPr>
+          <w:rFonts w:ascii="Liberation Serif" w:hAnsi="Liberation Serif"/>
+          <w:b/>
+          <w:bCs/>
+        </w:rPr>
+        <w:t>:</w:t>
+      </w:r>
+      <w:r>
+        <w:rPr>
+          <w:rFonts w:ascii="Liberation Serif" w:hAnsi="Liberation Serif"/>
+        </w:rPr>
+        <w:t xml:space="preserve"> Caminho da URI requisitada (/produtos/lista).</w:t>
+      </w:r>
+    </w:p>
+    <w:p>
+      <w:pPr>
+        <w:pStyle w:val="BodyText"/>
+        <w:numPr>
+          <w:ilvl w:val="0"/>
+          <w:numId w:val="4"/>
+        </w:numPr>
+        <w:tabs>
+          <w:tab w:val="clear" w:pos="709"/>
+          <w:tab w:val="left" w:pos="0" w:leader="none"/>
+        </w:tabs>
+        <w:ind w:hanging="283" w:start="709"/>
+        <w:rPr/>
+      </w:pPr>
+      <w:r>
+        <w:rPr>
+          <w:rStyle w:val="Cdigo-fonte"/>
+          <w:rFonts w:ascii="Liberation Serif" w:hAnsi="Liberation Serif"/>
+          <w:b/>
+          <w:bCs/>
+        </w:rPr>
+        <w:t>$request_uri</w:t>
+      </w:r>
+      <w:r>
+        <w:rPr>
+          <w:rFonts w:ascii="Liberation Serif" w:hAnsi="Liberation Serif"/>
+          <w:b/>
+          <w:bCs/>
+        </w:rPr>
+        <w:t>:</w:t>
+      </w:r>
+      <w:r>
+        <w:rPr>
+          <w:rFonts w:ascii="Liberation Serif" w:hAnsi="Liberation Serif"/>
+        </w:rPr>
+        <w:t xml:space="preserve"> URI completa, incluindo query string (/produtos/lista?id=10).</w:t>
+      </w:r>
+    </w:p>
+    <w:p>
+      <w:pPr>
+        <w:pStyle w:val="BodyText"/>
+        <w:numPr>
+          <w:ilvl w:val="0"/>
+          <w:numId w:val="4"/>
+        </w:numPr>
+        <w:tabs>
+          <w:tab w:val="clear" w:pos="709"/>
+          <w:tab w:val="left" w:pos="0" w:leader="none"/>
+        </w:tabs>
+        <w:ind w:hanging="283" w:start="709"/>
+        <w:rPr/>
+      </w:pPr>
+      <w:r>
+        <w:rPr>
+          <w:rStyle w:val="Cdigo-fonte"/>
+          <w:rFonts w:ascii="Liberation Serif" w:hAnsi="Liberation Serif"/>
+          <w:b/>
+          <w:bCs/>
+        </w:rPr>
+        <w:t>$query_string</w:t>
+      </w:r>
+      <w:r>
+        <w:rPr>
+          <w:rFonts w:ascii="Liberation Serif" w:hAnsi="Liberation Serif"/>
+        </w:rPr>
+        <w:t xml:space="preserve"> ou </w:t>
+      </w:r>
+      <w:r>
+        <w:rPr>
+          <w:rStyle w:val="Cdigo-fonte"/>
+          <w:rFonts w:ascii="Liberation Serif" w:hAnsi="Liberation Serif"/>
+          <w:b/>
+          <w:bCs/>
+        </w:rPr>
+        <w:t>$args</w:t>
+      </w:r>
+      <w:r>
+        <w:rPr>
+          <w:rFonts w:ascii="Liberation Serif" w:hAnsi="Liberation Serif"/>
+          <w:b/>
+          <w:bCs/>
+        </w:rPr>
+        <w:t>:</w:t>
+      </w:r>
+      <w:r>
+        <w:rPr>
+          <w:rFonts w:ascii="Liberation Serif" w:hAnsi="Liberation Serif"/>
+        </w:rPr>
+        <w:t xml:space="preserve"> Query string enviada (id=10&amp;categoria=roupas).</w:t>
+      </w:r>
+    </w:p>
+    <w:p>
+      <w:pPr>
+        <w:pStyle w:val="BodyText"/>
+        <w:numPr>
+          <w:ilvl w:val="0"/>
+          <w:numId w:val="4"/>
+        </w:numPr>
+        <w:tabs>
+          <w:tab w:val="clear" w:pos="709"/>
+          <w:tab w:val="left" w:pos="0" w:leader="none"/>
+        </w:tabs>
+        <w:ind w:hanging="283" w:start="709"/>
+        <w:rPr/>
+      </w:pPr>
+      <w:r>
+        <w:rPr>
+          <w:rStyle w:val="Cdigo-fonte"/>
+          <w:rFonts w:ascii="Liberation Serif" w:hAnsi="Liberation Serif"/>
+          <w:b/>
+          <w:bCs/>
+        </w:rPr>
+        <w:t>$request_filename</w:t>
+      </w:r>
+      <w:r>
+        <w:rPr>
+          <w:rFonts w:ascii="Liberation Serif" w:hAnsi="Liberation Serif"/>
+          <w:b/>
+          <w:bCs/>
+        </w:rPr>
+        <w:t>:</w:t>
+      </w:r>
+      <w:r>
+        <w:rPr>
+          <w:rFonts w:ascii="Liberation Serif" w:hAnsi="Liberation Serif"/>
+        </w:rPr>
+        <w:t xml:space="preserve"> Caminho físico do arquivo solicitado no servidor (/var/www/html/produtos/lista.html).</w:t>
+      </w:r>
+    </w:p>
+    <w:p>
+      <w:pPr>
+        <w:pStyle w:val="BodyText"/>
+        <w:numPr>
+          <w:ilvl w:val="0"/>
+          <w:numId w:val="4"/>
+        </w:numPr>
+        <w:tabs>
+          <w:tab w:val="clear" w:pos="709"/>
+          <w:tab w:val="left" w:pos="0" w:leader="none"/>
+        </w:tabs>
+        <w:ind w:hanging="283" w:start="709"/>
+        <w:rPr/>
+      </w:pPr>
+      <w:r>
+        <w:rPr>
+          <w:rStyle w:val="Cdigo-fonte"/>
+          <w:rFonts w:ascii="Liberation Serif" w:hAnsi="Liberation Serif"/>
+          <w:b/>
+          <w:bCs/>
+        </w:rPr>
+        <w:t>$host</w:t>
+      </w:r>
+      <w:r>
+        <w:rPr>
+          <w:rFonts w:ascii="Liberation Serif" w:hAnsi="Liberation Serif"/>
+          <w:b/>
+          <w:bCs/>
+        </w:rPr>
+        <w:t>:</w:t>
+      </w:r>
+      <w:r>
+        <w:rPr>
+          <w:rFonts w:ascii="Liberation Serif" w:hAnsi="Liberation Serif"/>
+        </w:rPr>
+        <w:t xml:space="preserve"> Host do cabeçalho HTTP (domínio acessado) (</w:t>
+      </w:r>
+      <w:hyperlink r:id="rId2">
+        <w:r>
+          <w:rPr>
+            <w:rStyle w:val="Hyperlink"/>
+            <w:rFonts w:ascii="Liberation Serif" w:hAnsi="Liberation Serif"/>
+          </w:rPr>
+          <w:t>www.exemplo.com</w:t>
+        </w:r>
+      </w:hyperlink>
+      <w:hyperlink r:id="rId3">
+        <w:r>
+          <w:rPr>
+            <w:rFonts w:ascii="Liberation Serif" w:hAnsi="Liberation Serif"/>
+          </w:rPr>
+          <w:t>).</w:t>
+        </w:r>
+      </w:hyperlink>
+    </w:p>
+    <w:p>
+      <w:pPr>
+        <w:pStyle w:val="BodyText"/>
+        <w:numPr>
+          <w:ilvl w:val="0"/>
+          <w:numId w:val="0"/>
+        </w:numPr>
+        <w:ind w:hanging="0" w:start="0"/>
+        <w:rPr>
+          <w:rFonts w:ascii="Liberation Serif" w:hAnsi="Liberation Serif"/>
+        </w:rPr>
+      </w:pPr>
+      <w:r>
+        <w:rPr/>
+      </w:r>
+    </w:p>
+    <w:p>
+      <w:pPr>
+        <w:pStyle w:val="Heading2"/>
+        <w:rPr/>
+      </w:pPr>
+      <w:r>
+        <w:rPr>
+          <w:rStyle w:val="Strong"/>
+          <w:b/>
+          <w:bCs/>
+          <w:i/>
+          <w:iCs/>
+          <w:sz w:val="28"/>
+          <w:szCs w:val="28"/>
+        </w:rPr>
+        <w:t>Variáveis Relacionadas à Resposta:</w:t>
+      </w:r>
+    </w:p>
+    <w:p>
+      <w:pPr>
+        <w:pStyle w:val="BodyText"/>
+        <w:rPr>
+          <w:rStyle w:val="Strong"/>
+        </w:rPr>
+      </w:pPr>
+      <w:r>
+        <w:rPr/>
+      </w:r>
+    </w:p>
+    <w:p>
+      <w:pPr>
+        <w:pStyle w:val="BodyText"/>
+        <w:numPr>
+          <w:ilvl w:val="0"/>
+          <w:numId w:val="5"/>
+        </w:numPr>
+        <w:tabs>
+          <w:tab w:val="clear" w:pos="709"/>
+          <w:tab w:val="left" w:pos="0" w:leader="none"/>
+        </w:tabs>
+        <w:ind w:hanging="283" w:start="709"/>
+        <w:rPr/>
+      </w:pPr>
+      <w:r>
+        <w:rPr>
+          <w:rStyle w:val="Cdigo-fonte"/>
+          <w:rFonts w:ascii="Liberation Serif" w:hAnsi="Liberation Serif"/>
+          <w:b/>
+          <w:bCs/>
+        </w:rPr>
+        <w:t>$status</w:t>
+      </w:r>
+      <w:r>
+        <w:rPr>
+          <w:rFonts w:ascii="Liberation Serif" w:hAnsi="Liberation Serif"/>
+          <w:b/>
+          <w:bCs/>
+        </w:rPr>
+        <w:t>:</w:t>
+      </w:r>
+      <w:r>
+        <w:rPr>
+          <w:rFonts w:ascii="Liberation Serif" w:hAnsi="Liberation Serif"/>
+        </w:rPr>
+        <w:t xml:space="preserve"> Código de status HTTP retornado pelo servidor (200, 404, 500).</w:t>
+      </w:r>
+    </w:p>
+    <w:p>
+      <w:pPr>
+        <w:pStyle w:val="BodyText"/>
+        <w:numPr>
+          <w:ilvl w:val="0"/>
+          <w:numId w:val="5"/>
+        </w:numPr>
+        <w:tabs>
+          <w:tab w:val="clear" w:pos="709"/>
+          <w:tab w:val="left" w:pos="0" w:leader="none"/>
+        </w:tabs>
+        <w:ind w:hanging="283" w:start="709"/>
+        <w:rPr/>
+      </w:pPr>
+      <w:r>
+        <w:rPr>
+          <w:rStyle w:val="Cdigo-fonte"/>
+          <w:rFonts w:ascii="Liberation Serif" w:hAnsi="Liberation Serif"/>
+          <w:b/>
+          <w:bCs/>
+        </w:rPr>
+        <w:t>$body_bytes_sent</w:t>
+      </w:r>
+      <w:r>
+        <w:rPr>
+          <w:rFonts w:ascii="Liberation Serif" w:hAnsi="Liberation Serif"/>
+          <w:b/>
+          <w:bCs/>
+        </w:rPr>
+        <w:t>:</w:t>
+      </w:r>
+      <w:r>
+        <w:rPr>
+          <w:rFonts w:ascii="Liberation Serif" w:hAnsi="Liberation Serif"/>
+        </w:rPr>
+        <w:t xml:space="preserve"> Tamanho da resposta enviada ao cliente, em bytes (5120).</w:t>
+      </w:r>
+    </w:p>
+    <w:p>
+      <w:pPr>
+        <w:pStyle w:val="BodyText"/>
+        <w:numPr>
+          <w:ilvl w:val="0"/>
+          <w:numId w:val="5"/>
+        </w:numPr>
+        <w:tabs>
+          <w:tab w:val="clear" w:pos="709"/>
+          <w:tab w:val="left" w:pos="0" w:leader="none"/>
+        </w:tabs>
+        <w:ind w:hanging="283" w:start="709"/>
+        <w:rPr/>
+      </w:pPr>
+      <w:r>
+        <w:rPr>
+          <w:rStyle w:val="Cdigo-fonte"/>
+          <w:rFonts w:ascii="Liberation Serif" w:hAnsi="Liberation Serif"/>
+          <w:b/>
+          <w:bCs/>
+        </w:rPr>
+        <w:t>$sent_http_*</w:t>
+      </w:r>
+      <w:r>
+        <w:rPr>
+          <w:rFonts w:ascii="Liberation Serif" w:hAnsi="Liberation Serif"/>
+          <w:b/>
+          <w:bCs/>
+        </w:rPr>
+        <w:t>:</w:t>
+      </w:r>
+      <w:r>
+        <w:rPr>
+          <w:rFonts w:ascii="Liberation Serif" w:hAnsi="Liberation Serif"/>
+        </w:rPr>
+        <w:t xml:space="preserve"> Cabeçalhos HTTP enviados pelo Nginx ($sent_http_content_type = text/html).</w:t>
+      </w:r>
+    </w:p>
+    <w:p>
+      <w:pPr>
+        <w:pStyle w:val="BodyText"/>
+        <w:numPr>
+          <w:ilvl w:val="0"/>
+          <w:numId w:val="0"/>
+        </w:numPr>
+        <w:ind w:hanging="0" w:start="0"/>
+        <w:rPr>
+          <w:rFonts w:ascii="Liberation Serif" w:hAnsi="Liberation Serif"/>
+        </w:rPr>
+      </w:pPr>
+      <w:r>
+        <w:rPr/>
+      </w:r>
+    </w:p>
+    <w:p>
+      <w:pPr>
+        <w:pStyle w:val="Heading2"/>
+        <w:rPr/>
+      </w:pPr>
+      <w:r>
+        <w:rPr>
+          <w:rStyle w:val="Strong"/>
+          <w:b/>
+          <w:bCs/>
+          <w:i/>
+          <w:iCs/>
+          <w:sz w:val="28"/>
+          <w:szCs w:val="28"/>
+        </w:rPr>
+        <w:t>Variáveis Relacionadas ao Proxy e Balanceamento:</w:t>
+      </w:r>
+    </w:p>
+    <w:p>
+      <w:pPr>
+        <w:pStyle w:val="BodyText"/>
+        <w:rPr>
+          <w:rStyle w:val="Strong"/>
+        </w:rPr>
+      </w:pPr>
+      <w:r>
+        <w:rPr/>
+      </w:r>
+    </w:p>
+    <w:p>
+      <w:pPr>
+        <w:pStyle w:val="BodyText"/>
+        <w:numPr>
+          <w:ilvl w:val="0"/>
+          <w:numId w:val="6"/>
+        </w:numPr>
+        <w:tabs>
+          <w:tab w:val="clear" w:pos="709"/>
+          <w:tab w:val="left" w:pos="0" w:leader="none"/>
+        </w:tabs>
+        <w:ind w:hanging="283" w:start="709"/>
+        <w:rPr/>
+      </w:pPr>
+      <w:r>
+        <w:rPr>
+          <w:rStyle w:val="Cdigo-fonte"/>
+          <w:rFonts w:ascii="Liberation Serif" w:hAnsi="Liberation Serif"/>
+          <w:b/>
+          <w:bCs/>
+        </w:rPr>
+        <w:t>$upstream_addr</w:t>
+      </w:r>
+      <w:r>
+        <w:rPr>
+          <w:rFonts w:ascii="Liberation Serif" w:hAnsi="Liberation Serif"/>
+          <w:b/>
+          <w:bCs/>
+        </w:rPr>
+        <w:t xml:space="preserve">: </w:t>
+      </w:r>
+      <w:r>
+        <w:rPr>
+          <w:rFonts w:ascii="Liberation Serif" w:hAnsi="Liberation Serif"/>
+        </w:rPr>
+        <w:t>Endereço do servidor backend que respondeu (127.0.0.1:3000).</w:t>
+      </w:r>
+    </w:p>
+    <w:p>
+      <w:pPr>
+        <w:pStyle w:val="BodyText"/>
+        <w:numPr>
+          <w:ilvl w:val="0"/>
+          <w:numId w:val="6"/>
+        </w:numPr>
+        <w:tabs>
+          <w:tab w:val="clear" w:pos="709"/>
+          <w:tab w:val="left" w:pos="0" w:leader="none"/>
+        </w:tabs>
+        <w:ind w:hanging="283" w:start="709"/>
+        <w:rPr/>
+      </w:pPr>
+      <w:r>
+        <w:rPr>
+          <w:rStyle w:val="Cdigo-fonte"/>
+          <w:rFonts w:ascii="Liberation Serif" w:hAnsi="Liberation Serif"/>
+          <w:b/>
+          <w:bCs/>
+        </w:rPr>
+        <w:t>$upstream_response_time</w:t>
+      </w:r>
+      <w:r>
+        <w:rPr>
+          <w:rFonts w:ascii="Liberation Serif" w:hAnsi="Liberation Serif"/>
+          <w:b/>
+          <w:bCs/>
+        </w:rPr>
+        <w:t>:</w:t>
+      </w:r>
+      <w:r>
+        <w:rPr>
+          <w:rFonts w:ascii="Liberation Serif" w:hAnsi="Liberation Serif"/>
+        </w:rPr>
+        <w:t xml:space="preserve"> Tempo que o backend demorou para responder (0.245).</w:t>
+      </w:r>
+    </w:p>
+    <w:p>
+      <w:pPr>
+        <w:pStyle w:val="BodyText"/>
+        <w:numPr>
+          <w:ilvl w:val="0"/>
+          <w:numId w:val="6"/>
+        </w:numPr>
+        <w:tabs>
+          <w:tab w:val="clear" w:pos="709"/>
+          <w:tab w:val="left" w:pos="0" w:leader="none"/>
+        </w:tabs>
+        <w:ind w:hanging="283" w:start="709"/>
+        <w:rPr/>
+      </w:pPr>
+      <w:r>
+        <w:rPr>
+          <w:rStyle w:val="Cdigo-fonte"/>
+          <w:rFonts w:ascii="Liberation Serif" w:hAnsi="Liberation Serif"/>
+          <w:b/>
+          <w:bCs/>
+        </w:rPr>
+        <w:t>$upstream_status</w:t>
+      </w:r>
+      <w:r>
+        <w:rPr>
+          <w:rFonts w:ascii="Liberation Serif" w:hAnsi="Liberation Serif"/>
+          <w:b/>
+          <w:bCs/>
+        </w:rPr>
+        <w:t>:</w:t>
+      </w:r>
+      <w:r>
+        <w:rPr>
+          <w:rFonts w:ascii="Liberation Serif" w:hAnsi="Liberation Serif"/>
+        </w:rPr>
+        <w:t xml:space="preserve"> Código de resposta do backend (200).</w:t>
+      </w:r>
+    </w:p>
+    <w:p>
+      <w:pPr>
+        <w:pStyle w:val="BodyText"/>
+        <w:numPr>
+          <w:ilvl w:val="0"/>
+          <w:numId w:val="0"/>
+        </w:numPr>
+        <w:ind w:hanging="0" w:start="0"/>
+        <w:rPr/>
+      </w:pPr>
+      <w:r>
+        <w:rPr/>
+      </w:r>
+    </w:p>
+    <w:p>
+      <w:pPr>
+        <w:pStyle w:val="Heading2"/>
+        <w:rPr/>
+      </w:pPr>
+      <w:r>
+        <w:rPr>
+          <w:rStyle w:val="Strong"/>
+          <w:b/>
+          <w:bCs/>
+          <w:i/>
+          <w:iCs/>
+          <w:sz w:val="28"/>
+          <w:szCs w:val="28"/>
+        </w:rPr>
+        <w:t>Variáveis Relacionadas ao Tempo e Sistema:</w:t>
+      </w:r>
+    </w:p>
+    <w:p>
+      <w:pPr>
+        <w:pStyle w:val="BodyText"/>
+        <w:rPr>
+          <w:rStyle w:val="Strong"/>
+        </w:rPr>
+      </w:pPr>
+      <w:r>
+        <w:rPr/>
+      </w:r>
+    </w:p>
+    <w:p>
+      <w:pPr>
+        <w:pStyle w:val="BodyText"/>
+        <w:numPr>
+          <w:ilvl w:val="0"/>
+          <w:numId w:val="7"/>
+        </w:numPr>
+        <w:tabs>
+          <w:tab w:val="clear" w:pos="709"/>
+          <w:tab w:val="left" w:pos="0" w:leader="none"/>
+        </w:tabs>
+        <w:ind w:hanging="283" w:start="709"/>
+        <w:rPr/>
+      </w:pPr>
+      <w:r>
+        <w:rPr>
+          <w:rStyle w:val="Cdigo-fonte"/>
+          <w:rFonts w:ascii="Liberation Serif" w:hAnsi="Liberation Serif"/>
+          <w:b/>
+          <w:bCs/>
+        </w:rPr>
+        <w:t>$time_local</w:t>
+      </w:r>
+      <w:r>
+        <w:rPr>
+          <w:rFonts w:ascii="Liberation Serif" w:hAnsi="Liberation Serif"/>
+          <w:b/>
+          <w:bCs/>
+        </w:rPr>
+        <w:t>:</w:t>
+      </w:r>
+      <w:r>
+        <w:rPr>
+          <w:rFonts w:ascii="Liberation Serif" w:hAnsi="Liberation Serif"/>
+        </w:rPr>
+        <w:t xml:space="preserve"> Data/hora local do servidor (19/Sep/2025:14:32:01).</w:t>
+      </w:r>
+    </w:p>
+    <w:p>
+      <w:pPr>
+        <w:pStyle w:val="BodyText"/>
+        <w:numPr>
+          <w:ilvl w:val="0"/>
+          <w:numId w:val="7"/>
+        </w:numPr>
+        <w:tabs>
+          <w:tab w:val="clear" w:pos="709"/>
+          <w:tab w:val="left" w:pos="0" w:leader="none"/>
+        </w:tabs>
+        <w:ind w:hanging="283" w:start="709"/>
+        <w:rPr/>
+      </w:pPr>
+      <w:r>
+        <w:rPr>
+          <w:rStyle w:val="Cdigo-fonte"/>
+          <w:rFonts w:ascii="Liberation Serif" w:hAnsi="Liberation Serif"/>
+          <w:b/>
+          <w:bCs/>
+        </w:rPr>
+        <w:t>$msec</w:t>
+      </w:r>
+      <w:r>
+        <w:rPr>
+          <w:rFonts w:ascii="Liberation Serif" w:hAnsi="Liberation Serif"/>
+          <w:b/>
+          <w:bCs/>
+        </w:rPr>
+        <w:t>:</w:t>
+      </w:r>
+      <w:r>
+        <w:rPr>
+          <w:rFonts w:ascii="Liberation Serif" w:hAnsi="Liberation Serif"/>
+        </w:rPr>
+        <w:t xml:space="preserve"> Tempo atual em milissegundos (1695131523.123).</w:t>
+      </w:r>
+    </w:p>
+    <w:p>
+      <w:pPr>
+        <w:pStyle w:val="BodyText"/>
+        <w:numPr>
+          <w:ilvl w:val="0"/>
+          <w:numId w:val="7"/>
+        </w:numPr>
+        <w:tabs>
+          <w:tab w:val="clear" w:pos="709"/>
+          <w:tab w:val="left" w:pos="0" w:leader="none"/>
+        </w:tabs>
+        <w:ind w:hanging="283" w:start="709"/>
+        <w:rPr/>
+      </w:pPr>
+      <w:r>
+        <w:rPr>
+          <w:rStyle w:val="Cdigo-fonte"/>
+          <w:rFonts w:ascii="Liberation Serif" w:hAnsi="Liberation Serif"/>
+          <w:b/>
+          <w:bCs/>
+        </w:rPr>
+        <w:t>$pid</w:t>
+      </w:r>
+      <w:r>
+        <w:rPr>
+          <w:rFonts w:ascii="Liberation Serif" w:hAnsi="Liberation Serif"/>
+          <w:b/>
+          <w:bCs/>
+        </w:rPr>
+        <w:t>:</w:t>
+      </w:r>
+      <w:r>
+        <w:rPr>
+          <w:rFonts w:ascii="Liberation Serif" w:hAnsi="Liberation Serif"/>
+        </w:rPr>
+        <w:t xml:space="preserve"> ID do processo worker que atendeu a requisição (2048).</w:t>
+      </w:r>
+    </w:p>
+    <w:p>
+      <w:pPr>
+        <w:pStyle w:val="BodyText"/>
+        <w:numPr>
+          <w:ilvl w:val="0"/>
+          <w:numId w:val="7"/>
+        </w:numPr>
+        <w:tabs>
+          <w:tab w:val="clear" w:pos="709"/>
+          <w:tab w:val="left" w:pos="0" w:leader="none"/>
+        </w:tabs>
+        <w:spacing w:before="0" w:after="140"/>
+        <w:ind w:hanging="283" w:start="709"/>
+        <w:rPr>
+          <w:rFonts w:ascii="Liberation Serif" w:hAnsi="Liberation Serif"/>
+        </w:rPr>
+      </w:pPr>
+      <w:r>
+        <w:rPr>
+          <w:rStyle w:val="Cdigo-fonte"/>
+          <w:rFonts w:ascii="Liberation Serif" w:hAnsi="Liberation Serif"/>
+          <w:b/>
+          <w:bCs/>
+        </w:rPr>
+        <w:t>$hostname</w:t>
+      </w:r>
+      <w:r>
+        <w:rPr>
+          <w:rFonts w:ascii="Liberation Serif" w:hAnsi="Liberation Serif"/>
+          <w:b/>
+          <w:bCs/>
+        </w:rPr>
+        <w:t>:</w:t>
+      </w:r>
+      <w:r>
+        <w:rPr>
+          <w:rFonts w:ascii="Liberation Serif" w:hAnsi="Liberation Serif"/>
+        </w:rPr>
+        <w:t xml:space="preserve"> Nome do host do servidor (srv-nginx-01).</w:t>
       </w:r>
     </w:p>
     <w:sectPr>
@@ -715,6 +2776,974 @@
     </w:sectPr>
   </w:body>
 </w:document>
+</file>
+
+<file path=word/numbering.xml><?xml version="1.0" encoding="utf-8"?>
+<w:numbering xmlns:w="http://schemas.openxmlformats.org/wordprocessingml/2006/main" xmlns:o="urn:schemas-microsoft-com:office:office" xmlns:r="http://schemas.openxmlformats.org/officeDocument/2006/relationships" xmlns:v="urn:schemas-microsoft-com:vml" xmlns:mc="http://schemas.openxmlformats.org/markup-compatibility/2006" xmlns:w14="http://schemas.microsoft.com/office/word/2010/wordml" mc:Ignorable="w14">
+  <w:abstractNum w:abstractNumId="1">
+    <w:lvl w:ilvl="0">
+      <w:start w:val="1"/>
+      <w:numFmt w:val="none"/>
+      <w:suff w:val="nothing"/>
+      <w:lvlText w:val=""/>
+      <w:lvlJc w:val="start"/>
+      <w:pPr>
+        <w:tabs>
+          <w:tab w:val="num" w:pos="0"/>
+        </w:tabs>
+        <w:ind w:start="0" w:hanging="0"/>
+      </w:pPr>
+    </w:lvl>
+    <w:lvl w:ilvl="1">
+      <w:start w:val="1"/>
+      <w:pStyle w:val="Heading2"/>
+      <w:numFmt w:val="none"/>
+      <w:suff w:val="nothing"/>
+      <w:lvlText w:val=""/>
+      <w:lvlJc w:val="start"/>
+      <w:pPr>
+        <w:tabs>
+          <w:tab w:val="num" w:pos="0"/>
+        </w:tabs>
+        <w:ind w:start="0" w:hanging="0"/>
+      </w:pPr>
+    </w:lvl>
+    <w:lvl w:ilvl="2">
+      <w:start w:val="1"/>
+      <w:numFmt w:val="none"/>
+      <w:suff w:val="nothing"/>
+      <w:lvlText w:val=""/>
+      <w:lvlJc w:val="start"/>
+      <w:pPr>
+        <w:tabs>
+          <w:tab w:val="num" w:pos="0"/>
+        </w:tabs>
+        <w:ind w:start="0" w:hanging="0"/>
+      </w:pPr>
+    </w:lvl>
+    <w:lvl w:ilvl="3">
+      <w:start w:val="1"/>
+      <w:numFmt w:val="none"/>
+      <w:suff w:val="nothing"/>
+      <w:lvlText w:val=""/>
+      <w:lvlJc w:val="start"/>
+      <w:pPr>
+        <w:tabs>
+          <w:tab w:val="num" w:pos="0"/>
+        </w:tabs>
+        <w:ind w:start="0" w:hanging="0"/>
+      </w:pPr>
+    </w:lvl>
+    <w:lvl w:ilvl="4">
+      <w:start w:val="1"/>
+      <w:numFmt w:val="none"/>
+      <w:suff w:val="nothing"/>
+      <w:lvlText w:val=""/>
+      <w:lvlJc w:val="start"/>
+      <w:pPr>
+        <w:tabs>
+          <w:tab w:val="num" w:pos="0"/>
+        </w:tabs>
+        <w:ind w:start="0" w:hanging="0"/>
+      </w:pPr>
+    </w:lvl>
+    <w:lvl w:ilvl="5">
+      <w:start w:val="1"/>
+      <w:numFmt w:val="none"/>
+      <w:suff w:val="nothing"/>
+      <w:lvlText w:val=""/>
+      <w:lvlJc w:val="start"/>
+      <w:pPr>
+        <w:tabs>
+          <w:tab w:val="num" w:pos="0"/>
+        </w:tabs>
+        <w:ind w:start="0" w:hanging="0"/>
+      </w:pPr>
+    </w:lvl>
+    <w:lvl w:ilvl="6">
+      <w:start w:val="1"/>
+      <w:numFmt w:val="none"/>
+      <w:suff w:val="nothing"/>
+      <w:lvlText w:val=""/>
+      <w:lvlJc w:val="start"/>
+      <w:pPr>
+        <w:tabs>
+          <w:tab w:val="num" w:pos="0"/>
+        </w:tabs>
+        <w:ind w:start="0" w:hanging="0"/>
+      </w:pPr>
+    </w:lvl>
+    <w:lvl w:ilvl="7">
+      <w:start w:val="1"/>
+      <w:numFmt w:val="none"/>
+      <w:suff w:val="nothing"/>
+      <w:lvlText w:val=""/>
+      <w:lvlJc w:val="start"/>
+      <w:pPr>
+        <w:tabs>
+          <w:tab w:val="num" w:pos="0"/>
+        </w:tabs>
+        <w:ind w:start="0" w:hanging="0"/>
+      </w:pPr>
+    </w:lvl>
+    <w:lvl w:ilvl="8">
+      <w:start w:val="1"/>
+      <w:numFmt w:val="none"/>
+      <w:suff w:val="nothing"/>
+      <w:lvlText w:val=""/>
+      <w:lvlJc w:val="start"/>
+      <w:pPr>
+        <w:tabs>
+          <w:tab w:val="num" w:pos="0"/>
+        </w:tabs>
+        <w:ind w:start="0" w:hanging="0"/>
+      </w:pPr>
+    </w:lvl>
+  </w:abstractNum>
+  <w:abstractNum w:abstractNumId="2">
+    <w:lvl w:ilvl="0">
+      <w:start w:val="1"/>
+      <w:numFmt w:val="bullet"/>
+      <w:lvlText w:val=""/>
+      <w:lvlJc w:val="start"/>
+      <w:pPr>
+        <w:tabs>
+          <w:tab w:val="num" w:pos="720"/>
+        </w:tabs>
+        <w:ind w:start="720" w:hanging="360"/>
+      </w:pPr>
+      <w:rPr>
+        <w:rFonts w:ascii="Symbol" w:hAnsi="Symbol" w:cs="Symbol" w:hint="default"/>
+      </w:rPr>
+    </w:lvl>
+    <w:lvl w:ilvl="1">
+      <w:start w:val="1"/>
+      <w:numFmt w:val="bullet"/>
+      <w:lvlText w:val="◦"/>
+      <w:lvlJc w:val="start"/>
+      <w:pPr>
+        <w:tabs>
+          <w:tab w:val="num" w:pos="1080"/>
+        </w:tabs>
+        <w:ind w:start="1080" w:hanging="360"/>
+      </w:pPr>
+      <w:rPr>
+        <w:rFonts w:ascii="OpenSymbol" w:hAnsi="OpenSymbol" w:cs="OpenSymbol" w:hint="default"/>
+      </w:rPr>
+    </w:lvl>
+    <w:lvl w:ilvl="2">
+      <w:start w:val="1"/>
+      <w:numFmt w:val="bullet"/>
+      <w:lvlText w:val="▪"/>
+      <w:lvlJc w:val="start"/>
+      <w:pPr>
+        <w:tabs>
+          <w:tab w:val="num" w:pos="1440"/>
+        </w:tabs>
+        <w:ind w:start="1440" w:hanging="360"/>
+      </w:pPr>
+      <w:rPr>
+        <w:rFonts w:ascii="OpenSymbol" w:hAnsi="OpenSymbol" w:cs="OpenSymbol" w:hint="default"/>
+      </w:rPr>
+    </w:lvl>
+    <w:lvl w:ilvl="3">
+      <w:start w:val="1"/>
+      <w:numFmt w:val="bullet"/>
+      <w:lvlText w:val=""/>
+      <w:lvlJc w:val="start"/>
+      <w:pPr>
+        <w:tabs>
+          <w:tab w:val="num" w:pos="1800"/>
+        </w:tabs>
+        <w:ind w:start="1800" w:hanging="360"/>
+      </w:pPr>
+      <w:rPr>
+        <w:rFonts w:ascii="Symbol" w:hAnsi="Symbol" w:cs="Symbol" w:hint="default"/>
+      </w:rPr>
+    </w:lvl>
+    <w:lvl w:ilvl="4">
+      <w:start w:val="1"/>
+      <w:numFmt w:val="bullet"/>
+      <w:lvlText w:val="◦"/>
+      <w:lvlJc w:val="start"/>
+      <w:pPr>
+        <w:tabs>
+          <w:tab w:val="num" w:pos="2160"/>
+        </w:tabs>
+        <w:ind w:start="2160" w:hanging="360"/>
+      </w:pPr>
+      <w:rPr>
+        <w:rFonts w:ascii="OpenSymbol" w:hAnsi="OpenSymbol" w:cs="OpenSymbol" w:hint="default"/>
+      </w:rPr>
+    </w:lvl>
+    <w:lvl w:ilvl="5">
+      <w:start w:val="1"/>
+      <w:numFmt w:val="bullet"/>
+      <w:lvlText w:val="▪"/>
+      <w:lvlJc w:val="start"/>
+      <w:pPr>
+        <w:tabs>
+          <w:tab w:val="num" w:pos="2520"/>
+        </w:tabs>
+        <w:ind w:start="2520" w:hanging="360"/>
+      </w:pPr>
+      <w:rPr>
+        <w:rFonts w:ascii="OpenSymbol" w:hAnsi="OpenSymbol" w:cs="OpenSymbol" w:hint="default"/>
+      </w:rPr>
+    </w:lvl>
+    <w:lvl w:ilvl="6">
+      <w:start w:val="1"/>
+      <w:numFmt w:val="bullet"/>
+      <w:lvlText w:val=""/>
+      <w:lvlJc w:val="start"/>
+      <w:pPr>
+        <w:tabs>
+          <w:tab w:val="num" w:pos="2880"/>
+        </w:tabs>
+        <w:ind w:start="2880" w:hanging="360"/>
+      </w:pPr>
+      <w:rPr>
+        <w:rFonts w:ascii="Symbol" w:hAnsi="Symbol" w:cs="Symbol" w:hint="default"/>
+      </w:rPr>
+    </w:lvl>
+    <w:lvl w:ilvl="7">
+      <w:start w:val="1"/>
+      <w:numFmt w:val="bullet"/>
+      <w:lvlText w:val="◦"/>
+      <w:lvlJc w:val="start"/>
+      <w:pPr>
+        <w:tabs>
+          <w:tab w:val="num" w:pos="3240"/>
+        </w:tabs>
+        <w:ind w:start="3240" w:hanging="360"/>
+      </w:pPr>
+      <w:rPr>
+        <w:rFonts w:ascii="OpenSymbol" w:hAnsi="OpenSymbol" w:cs="OpenSymbol" w:hint="default"/>
+      </w:rPr>
+    </w:lvl>
+    <w:lvl w:ilvl="8">
+      <w:start w:val="1"/>
+      <w:numFmt w:val="bullet"/>
+      <w:lvlText w:val="▪"/>
+      <w:lvlJc w:val="start"/>
+      <w:pPr>
+        <w:tabs>
+          <w:tab w:val="num" w:pos="3600"/>
+        </w:tabs>
+        <w:ind w:start="3600" w:hanging="360"/>
+      </w:pPr>
+      <w:rPr>
+        <w:rFonts w:ascii="OpenSymbol" w:hAnsi="OpenSymbol" w:cs="OpenSymbol" w:hint="default"/>
+      </w:rPr>
+    </w:lvl>
+  </w:abstractNum>
+  <w:abstractNum w:abstractNumId="3">
+    <w:lvl w:ilvl="0">
+      <w:start w:val="1"/>
+      <w:numFmt w:val="bullet"/>
+      <w:lvlText w:val=""/>
+      <w:lvlJc w:val="start"/>
+      <w:pPr>
+        <w:tabs>
+          <w:tab w:val="num" w:pos="709"/>
+        </w:tabs>
+        <w:ind w:start="709" w:hanging="283"/>
+      </w:pPr>
+      <w:rPr>
+        <w:rFonts w:ascii="Symbol" w:hAnsi="Symbol" w:cs="Symbol" w:hint="default"/>
+      </w:rPr>
+    </w:lvl>
+    <w:lvl w:ilvl="1">
+      <w:start w:val="1"/>
+      <w:numFmt w:val="bullet"/>
+      <w:lvlText w:val=""/>
+      <w:lvlJc w:val="start"/>
+      <w:pPr>
+        <w:tabs>
+          <w:tab w:val="num" w:pos="1418"/>
+        </w:tabs>
+        <w:ind w:start="1418" w:hanging="283"/>
+      </w:pPr>
+      <w:rPr>
+        <w:rFonts w:ascii="Symbol" w:hAnsi="Symbol" w:cs="Symbol" w:hint="default"/>
+      </w:rPr>
+    </w:lvl>
+    <w:lvl w:ilvl="2">
+      <w:start w:val="1"/>
+      <w:numFmt w:val="bullet"/>
+      <w:lvlText w:val=""/>
+      <w:lvlJc w:val="start"/>
+      <w:pPr>
+        <w:tabs>
+          <w:tab w:val="num" w:pos="2127"/>
+        </w:tabs>
+        <w:ind w:start="2127" w:hanging="283"/>
+      </w:pPr>
+      <w:rPr>
+        <w:rFonts w:ascii="Symbol" w:hAnsi="Symbol" w:cs="Symbol" w:hint="default"/>
+      </w:rPr>
+    </w:lvl>
+    <w:lvl w:ilvl="3">
+      <w:start w:val="1"/>
+      <w:numFmt w:val="bullet"/>
+      <w:lvlText w:val=""/>
+      <w:lvlJc w:val="start"/>
+      <w:pPr>
+        <w:tabs>
+          <w:tab w:val="num" w:pos="2836"/>
+        </w:tabs>
+        <w:ind w:start="2836" w:hanging="283"/>
+      </w:pPr>
+      <w:rPr>
+        <w:rFonts w:ascii="Symbol" w:hAnsi="Symbol" w:cs="Symbol" w:hint="default"/>
+      </w:rPr>
+    </w:lvl>
+    <w:lvl w:ilvl="4">
+      <w:start w:val="1"/>
+      <w:numFmt w:val="bullet"/>
+      <w:lvlText w:val=""/>
+      <w:lvlJc w:val="start"/>
+      <w:pPr>
+        <w:tabs>
+          <w:tab w:val="num" w:pos="3545"/>
+        </w:tabs>
+        <w:ind w:start="3545" w:hanging="283"/>
+      </w:pPr>
+      <w:rPr>
+        <w:rFonts w:ascii="Symbol" w:hAnsi="Symbol" w:cs="Symbol" w:hint="default"/>
+      </w:rPr>
+    </w:lvl>
+    <w:lvl w:ilvl="5">
+      <w:start w:val="1"/>
+      <w:numFmt w:val="bullet"/>
+      <w:lvlText w:val=""/>
+      <w:lvlJc w:val="start"/>
+      <w:pPr>
+        <w:tabs>
+          <w:tab w:val="num" w:pos="4254"/>
+        </w:tabs>
+        <w:ind w:start="4254" w:hanging="283"/>
+      </w:pPr>
+      <w:rPr>
+        <w:rFonts w:ascii="Symbol" w:hAnsi="Symbol" w:cs="Symbol" w:hint="default"/>
+      </w:rPr>
+    </w:lvl>
+    <w:lvl w:ilvl="6">
+      <w:start w:val="1"/>
+      <w:numFmt w:val="bullet"/>
+      <w:lvlText w:val=""/>
+      <w:lvlJc w:val="start"/>
+      <w:pPr>
+        <w:tabs>
+          <w:tab w:val="num" w:pos="4963"/>
+        </w:tabs>
+        <w:ind w:start="4963" w:hanging="283"/>
+      </w:pPr>
+      <w:rPr>
+        <w:rFonts w:ascii="Symbol" w:hAnsi="Symbol" w:cs="Symbol" w:hint="default"/>
+      </w:rPr>
+    </w:lvl>
+    <w:lvl w:ilvl="7">
+      <w:start w:val="1"/>
+      <w:numFmt w:val="bullet"/>
+      <w:lvlText w:val=""/>
+      <w:lvlJc w:val="start"/>
+      <w:pPr>
+        <w:tabs>
+          <w:tab w:val="num" w:pos="5672"/>
+        </w:tabs>
+        <w:ind w:start="5672" w:hanging="283"/>
+      </w:pPr>
+      <w:rPr>
+        <w:rFonts w:ascii="Symbol" w:hAnsi="Symbol" w:cs="Symbol" w:hint="default"/>
+      </w:rPr>
+    </w:lvl>
+    <w:lvl w:ilvl="8">
+      <w:start w:val="1"/>
+      <w:numFmt w:val="bullet"/>
+      <w:lvlText w:val=""/>
+      <w:lvlJc w:val="start"/>
+      <w:pPr>
+        <w:tabs>
+          <w:tab w:val="num" w:pos="6381"/>
+        </w:tabs>
+        <w:ind w:start="6381" w:hanging="283"/>
+      </w:pPr>
+      <w:rPr>
+        <w:rFonts w:ascii="Symbol" w:hAnsi="Symbol" w:cs="Symbol" w:hint="default"/>
+      </w:rPr>
+    </w:lvl>
+  </w:abstractNum>
+  <w:abstractNum w:abstractNumId="4">
+    <w:lvl w:ilvl="0">
+      <w:start w:val="1"/>
+      <w:numFmt w:val="bullet"/>
+      <w:lvlText w:val=""/>
+      <w:lvlJc w:val="start"/>
+      <w:pPr>
+        <w:tabs>
+          <w:tab w:val="num" w:pos="709"/>
+        </w:tabs>
+        <w:ind w:start="709" w:hanging="283"/>
+      </w:pPr>
+      <w:rPr>
+        <w:rFonts w:ascii="Symbol" w:hAnsi="Symbol" w:cs="Symbol" w:hint="default"/>
+      </w:rPr>
+    </w:lvl>
+    <w:lvl w:ilvl="1">
+      <w:start w:val="1"/>
+      <w:numFmt w:val="bullet"/>
+      <w:lvlText w:val=""/>
+      <w:lvlJc w:val="start"/>
+      <w:pPr>
+        <w:tabs>
+          <w:tab w:val="num" w:pos="1418"/>
+        </w:tabs>
+        <w:ind w:start="1418" w:hanging="283"/>
+      </w:pPr>
+      <w:rPr>
+        <w:rFonts w:ascii="Symbol" w:hAnsi="Symbol" w:cs="Symbol" w:hint="default"/>
+      </w:rPr>
+    </w:lvl>
+    <w:lvl w:ilvl="2">
+      <w:start w:val="1"/>
+      <w:numFmt w:val="bullet"/>
+      <w:lvlText w:val=""/>
+      <w:lvlJc w:val="start"/>
+      <w:pPr>
+        <w:tabs>
+          <w:tab w:val="num" w:pos="2127"/>
+        </w:tabs>
+        <w:ind w:start="2127" w:hanging="283"/>
+      </w:pPr>
+      <w:rPr>
+        <w:rFonts w:ascii="Symbol" w:hAnsi="Symbol" w:cs="Symbol" w:hint="default"/>
+      </w:rPr>
+    </w:lvl>
+    <w:lvl w:ilvl="3">
+      <w:start w:val="1"/>
+      <w:numFmt w:val="bullet"/>
+      <w:lvlText w:val=""/>
+      <w:lvlJc w:val="start"/>
+      <w:pPr>
+        <w:tabs>
+          <w:tab w:val="num" w:pos="2836"/>
+        </w:tabs>
+        <w:ind w:start="2836" w:hanging="283"/>
+      </w:pPr>
+      <w:rPr>
+        <w:rFonts w:ascii="Symbol" w:hAnsi="Symbol" w:cs="Symbol" w:hint="default"/>
+      </w:rPr>
+    </w:lvl>
+    <w:lvl w:ilvl="4">
+      <w:start w:val="1"/>
+      <w:numFmt w:val="bullet"/>
+      <w:lvlText w:val=""/>
+      <w:lvlJc w:val="start"/>
+      <w:pPr>
+        <w:tabs>
+          <w:tab w:val="num" w:pos="3545"/>
+        </w:tabs>
+        <w:ind w:start="3545" w:hanging="283"/>
+      </w:pPr>
+      <w:rPr>
+        <w:rFonts w:ascii="Symbol" w:hAnsi="Symbol" w:cs="Symbol" w:hint="default"/>
+      </w:rPr>
+    </w:lvl>
+    <w:lvl w:ilvl="5">
+      <w:start w:val="1"/>
+      <w:numFmt w:val="bullet"/>
+      <w:lvlText w:val=""/>
+      <w:lvlJc w:val="start"/>
+      <w:pPr>
+        <w:tabs>
+          <w:tab w:val="num" w:pos="4254"/>
+        </w:tabs>
+        <w:ind w:start="4254" w:hanging="283"/>
+      </w:pPr>
+      <w:rPr>
+        <w:rFonts w:ascii="Symbol" w:hAnsi="Symbol" w:cs="Symbol" w:hint="default"/>
+      </w:rPr>
+    </w:lvl>
+    <w:lvl w:ilvl="6">
+      <w:start w:val="1"/>
+      <w:numFmt w:val="bullet"/>
+      <w:lvlText w:val=""/>
+      <w:lvlJc w:val="start"/>
+      <w:pPr>
+        <w:tabs>
+          <w:tab w:val="num" w:pos="4963"/>
+        </w:tabs>
+        <w:ind w:start="4963" w:hanging="283"/>
+      </w:pPr>
+      <w:rPr>
+        <w:rFonts w:ascii="Symbol" w:hAnsi="Symbol" w:cs="Symbol" w:hint="default"/>
+      </w:rPr>
+    </w:lvl>
+    <w:lvl w:ilvl="7">
+      <w:start w:val="1"/>
+      <w:numFmt w:val="bullet"/>
+      <w:lvlText w:val=""/>
+      <w:lvlJc w:val="start"/>
+      <w:pPr>
+        <w:tabs>
+          <w:tab w:val="num" w:pos="5672"/>
+        </w:tabs>
+        <w:ind w:start="5672" w:hanging="283"/>
+      </w:pPr>
+      <w:rPr>
+        <w:rFonts w:ascii="Symbol" w:hAnsi="Symbol" w:cs="Symbol" w:hint="default"/>
+      </w:rPr>
+    </w:lvl>
+    <w:lvl w:ilvl="8">
+      <w:start w:val="1"/>
+      <w:numFmt w:val="bullet"/>
+      <w:lvlText w:val=""/>
+      <w:lvlJc w:val="start"/>
+      <w:pPr>
+        <w:tabs>
+          <w:tab w:val="num" w:pos="6381"/>
+        </w:tabs>
+        <w:ind w:start="6381" w:hanging="283"/>
+      </w:pPr>
+      <w:rPr>
+        <w:rFonts w:ascii="Symbol" w:hAnsi="Symbol" w:cs="Symbol" w:hint="default"/>
+      </w:rPr>
+    </w:lvl>
+  </w:abstractNum>
+  <w:abstractNum w:abstractNumId="5">
+    <w:lvl w:ilvl="0">
+      <w:start w:val="1"/>
+      <w:numFmt w:val="bullet"/>
+      <w:lvlText w:val=""/>
+      <w:lvlJc w:val="start"/>
+      <w:pPr>
+        <w:tabs>
+          <w:tab w:val="num" w:pos="709"/>
+        </w:tabs>
+        <w:ind w:start="709" w:hanging="283"/>
+      </w:pPr>
+      <w:rPr>
+        <w:rFonts w:ascii="Symbol" w:hAnsi="Symbol" w:cs="Symbol" w:hint="default"/>
+      </w:rPr>
+    </w:lvl>
+    <w:lvl w:ilvl="1">
+      <w:start w:val="1"/>
+      <w:numFmt w:val="bullet"/>
+      <w:lvlText w:val=""/>
+      <w:lvlJc w:val="start"/>
+      <w:pPr>
+        <w:tabs>
+          <w:tab w:val="num" w:pos="1418"/>
+        </w:tabs>
+        <w:ind w:start="1418" w:hanging="283"/>
+      </w:pPr>
+      <w:rPr>
+        <w:rFonts w:ascii="Symbol" w:hAnsi="Symbol" w:cs="Symbol" w:hint="default"/>
+      </w:rPr>
+    </w:lvl>
+    <w:lvl w:ilvl="2">
+      <w:start w:val="1"/>
+      <w:numFmt w:val="bullet"/>
+      <w:lvlText w:val=""/>
+      <w:lvlJc w:val="start"/>
+      <w:pPr>
+        <w:tabs>
+          <w:tab w:val="num" w:pos="2127"/>
+        </w:tabs>
+        <w:ind w:start="2127" w:hanging="283"/>
+      </w:pPr>
+      <w:rPr>
+        <w:rFonts w:ascii="Symbol" w:hAnsi="Symbol" w:cs="Symbol" w:hint="default"/>
+      </w:rPr>
+    </w:lvl>
+    <w:lvl w:ilvl="3">
+      <w:start w:val="1"/>
+      <w:numFmt w:val="bullet"/>
+      <w:lvlText w:val=""/>
+      <w:lvlJc w:val="start"/>
+      <w:pPr>
+        <w:tabs>
+          <w:tab w:val="num" w:pos="2836"/>
+        </w:tabs>
+        <w:ind w:start="2836" w:hanging="283"/>
+      </w:pPr>
+      <w:rPr>
+        <w:rFonts w:ascii="Symbol" w:hAnsi="Symbol" w:cs="Symbol" w:hint="default"/>
+      </w:rPr>
+    </w:lvl>
+    <w:lvl w:ilvl="4">
+      <w:start w:val="1"/>
+      <w:numFmt w:val="bullet"/>
+      <w:lvlText w:val=""/>
+      <w:lvlJc w:val="start"/>
+      <w:pPr>
+        <w:tabs>
+          <w:tab w:val="num" w:pos="3545"/>
+        </w:tabs>
+        <w:ind w:start="3545" w:hanging="283"/>
+      </w:pPr>
+      <w:rPr>
+        <w:rFonts w:ascii="Symbol" w:hAnsi="Symbol" w:cs="Symbol" w:hint="default"/>
+      </w:rPr>
+    </w:lvl>
+    <w:lvl w:ilvl="5">
+      <w:start w:val="1"/>
+      <w:numFmt w:val="bullet"/>
+      <w:lvlText w:val=""/>
+      <w:lvlJc w:val="start"/>
+      <w:pPr>
+        <w:tabs>
+          <w:tab w:val="num" w:pos="4254"/>
+        </w:tabs>
+        <w:ind w:start="4254" w:hanging="283"/>
+      </w:pPr>
+      <w:rPr>
+        <w:rFonts w:ascii="Symbol" w:hAnsi="Symbol" w:cs="Symbol" w:hint="default"/>
+      </w:rPr>
+    </w:lvl>
+    <w:lvl w:ilvl="6">
+      <w:start w:val="1"/>
+      <w:numFmt w:val="bullet"/>
+      <w:lvlText w:val=""/>
+      <w:lvlJc w:val="start"/>
+      <w:pPr>
+        <w:tabs>
+          <w:tab w:val="num" w:pos="4963"/>
+        </w:tabs>
+        <w:ind w:start="4963" w:hanging="283"/>
+      </w:pPr>
+      <w:rPr>
+        <w:rFonts w:ascii="Symbol" w:hAnsi="Symbol" w:cs="Symbol" w:hint="default"/>
+      </w:rPr>
+    </w:lvl>
+    <w:lvl w:ilvl="7">
+      <w:start w:val="1"/>
+      <w:numFmt w:val="bullet"/>
+      <w:lvlText w:val=""/>
+      <w:lvlJc w:val="start"/>
+      <w:pPr>
+        <w:tabs>
+          <w:tab w:val="num" w:pos="5672"/>
+        </w:tabs>
+        <w:ind w:start="5672" w:hanging="283"/>
+      </w:pPr>
+      <w:rPr>
+        <w:rFonts w:ascii="Symbol" w:hAnsi="Symbol" w:cs="Symbol" w:hint="default"/>
+      </w:rPr>
+    </w:lvl>
+    <w:lvl w:ilvl="8">
+      <w:start w:val="1"/>
+      <w:numFmt w:val="bullet"/>
+      <w:lvlText w:val=""/>
+      <w:lvlJc w:val="start"/>
+      <w:pPr>
+        <w:tabs>
+          <w:tab w:val="num" w:pos="6381"/>
+        </w:tabs>
+        <w:ind w:start="6381" w:hanging="283"/>
+      </w:pPr>
+      <w:rPr>
+        <w:rFonts w:ascii="Symbol" w:hAnsi="Symbol" w:cs="Symbol" w:hint="default"/>
+      </w:rPr>
+    </w:lvl>
+  </w:abstractNum>
+  <w:abstractNum w:abstractNumId="6">
+    <w:lvl w:ilvl="0">
+      <w:start w:val="1"/>
+      <w:numFmt w:val="bullet"/>
+      <w:lvlText w:val=""/>
+      <w:lvlJc w:val="start"/>
+      <w:pPr>
+        <w:tabs>
+          <w:tab w:val="num" w:pos="709"/>
+        </w:tabs>
+        <w:ind w:start="709" w:hanging="283"/>
+      </w:pPr>
+      <w:rPr>
+        <w:rFonts w:ascii="Symbol" w:hAnsi="Symbol" w:cs="Symbol" w:hint="default"/>
+      </w:rPr>
+    </w:lvl>
+    <w:lvl w:ilvl="1">
+      <w:start w:val="1"/>
+      <w:numFmt w:val="bullet"/>
+      <w:lvlText w:val=""/>
+      <w:lvlJc w:val="start"/>
+      <w:pPr>
+        <w:tabs>
+          <w:tab w:val="num" w:pos="1418"/>
+        </w:tabs>
+        <w:ind w:start="1418" w:hanging="283"/>
+      </w:pPr>
+      <w:rPr>
+        <w:rFonts w:ascii="Symbol" w:hAnsi="Symbol" w:cs="Symbol" w:hint="default"/>
+      </w:rPr>
+    </w:lvl>
+    <w:lvl w:ilvl="2">
+      <w:start w:val="1"/>
+      <w:numFmt w:val="bullet"/>
+      <w:lvlText w:val=""/>
+      <w:lvlJc w:val="start"/>
+      <w:pPr>
+        <w:tabs>
+          <w:tab w:val="num" w:pos="2127"/>
+        </w:tabs>
+        <w:ind w:start="2127" w:hanging="283"/>
+      </w:pPr>
+      <w:rPr>
+        <w:rFonts w:ascii="Symbol" w:hAnsi="Symbol" w:cs="Symbol" w:hint="default"/>
+      </w:rPr>
+    </w:lvl>
+    <w:lvl w:ilvl="3">
+      <w:start w:val="1"/>
+      <w:numFmt w:val="bullet"/>
+      <w:lvlText w:val=""/>
+      <w:lvlJc w:val="start"/>
+      <w:pPr>
+        <w:tabs>
+          <w:tab w:val="num" w:pos="2836"/>
+        </w:tabs>
+        <w:ind w:start="2836" w:hanging="283"/>
+      </w:pPr>
+      <w:rPr>
+        <w:rFonts w:ascii="Symbol" w:hAnsi="Symbol" w:cs="Symbol" w:hint="default"/>
+      </w:rPr>
+    </w:lvl>
+    <w:lvl w:ilvl="4">
+      <w:start w:val="1"/>
+      <w:numFmt w:val="bullet"/>
+      <w:lvlText w:val=""/>
+      <w:lvlJc w:val="start"/>
+      <w:pPr>
+        <w:tabs>
+          <w:tab w:val="num" w:pos="3545"/>
+        </w:tabs>
+        <w:ind w:start="3545" w:hanging="283"/>
+      </w:pPr>
+      <w:rPr>
+        <w:rFonts w:ascii="Symbol" w:hAnsi="Symbol" w:cs="Symbol" w:hint="default"/>
+      </w:rPr>
+    </w:lvl>
+    <w:lvl w:ilvl="5">
+      <w:start w:val="1"/>
+      <w:numFmt w:val="bullet"/>
+      <w:lvlText w:val=""/>
+      <w:lvlJc w:val="start"/>
+      <w:pPr>
+        <w:tabs>
+          <w:tab w:val="num" w:pos="4254"/>
+        </w:tabs>
+        <w:ind w:start="4254" w:hanging="283"/>
+      </w:pPr>
+      <w:rPr>
+        <w:rFonts w:ascii="Symbol" w:hAnsi="Symbol" w:cs="Symbol" w:hint="default"/>
+      </w:rPr>
+    </w:lvl>
+    <w:lvl w:ilvl="6">
+      <w:start w:val="1"/>
+      <w:numFmt w:val="bullet"/>
+      <w:lvlText w:val=""/>
+      <w:lvlJc w:val="start"/>
+      <w:pPr>
+        <w:tabs>
+          <w:tab w:val="num" w:pos="4963"/>
+        </w:tabs>
+        <w:ind w:start="4963" w:hanging="283"/>
+      </w:pPr>
+      <w:rPr>
+        <w:rFonts w:ascii="Symbol" w:hAnsi="Symbol" w:cs="Symbol" w:hint="default"/>
+      </w:rPr>
+    </w:lvl>
+    <w:lvl w:ilvl="7">
+      <w:start w:val="1"/>
+      <w:numFmt w:val="bullet"/>
+      <w:lvlText w:val=""/>
+      <w:lvlJc w:val="start"/>
+      <w:pPr>
+        <w:tabs>
+          <w:tab w:val="num" w:pos="5672"/>
+        </w:tabs>
+        <w:ind w:start="5672" w:hanging="283"/>
+      </w:pPr>
+      <w:rPr>
+        <w:rFonts w:ascii="Symbol" w:hAnsi="Symbol" w:cs="Symbol" w:hint="default"/>
+      </w:rPr>
+    </w:lvl>
+    <w:lvl w:ilvl="8">
+      <w:start w:val="1"/>
+      <w:numFmt w:val="bullet"/>
+      <w:lvlText w:val=""/>
+      <w:lvlJc w:val="start"/>
+      <w:pPr>
+        <w:tabs>
+          <w:tab w:val="num" w:pos="6381"/>
+        </w:tabs>
+        <w:ind w:start="6381" w:hanging="283"/>
+      </w:pPr>
+      <w:rPr>
+        <w:rFonts w:ascii="Symbol" w:hAnsi="Symbol" w:cs="Symbol" w:hint="default"/>
+      </w:rPr>
+    </w:lvl>
+  </w:abstractNum>
+  <w:abstractNum w:abstractNumId="7">
+    <w:lvl w:ilvl="0">
+      <w:start w:val="1"/>
+      <w:numFmt w:val="bullet"/>
+      <w:lvlText w:val=""/>
+      <w:lvlJc w:val="start"/>
+      <w:pPr>
+        <w:tabs>
+          <w:tab w:val="num" w:pos="709"/>
+        </w:tabs>
+        <w:ind w:start="709" w:hanging="283"/>
+      </w:pPr>
+      <w:rPr>
+        <w:rFonts w:ascii="Symbol" w:hAnsi="Symbol" w:cs="Symbol" w:hint="default"/>
+      </w:rPr>
+    </w:lvl>
+    <w:lvl w:ilvl="1">
+      <w:start w:val="1"/>
+      <w:numFmt w:val="bullet"/>
+      <w:lvlText w:val=""/>
+      <w:lvlJc w:val="start"/>
+      <w:pPr>
+        <w:tabs>
+          <w:tab w:val="num" w:pos="1418"/>
+        </w:tabs>
+        <w:ind w:start="1418" w:hanging="283"/>
+      </w:pPr>
+      <w:rPr>
+        <w:rFonts w:ascii="Symbol" w:hAnsi="Symbol" w:cs="Symbol" w:hint="default"/>
+      </w:rPr>
+    </w:lvl>
+    <w:lvl w:ilvl="2">
+      <w:start w:val="1"/>
+      <w:numFmt w:val="bullet"/>
+      <w:lvlText w:val=""/>
+      <w:lvlJc w:val="start"/>
+      <w:pPr>
+        <w:tabs>
+          <w:tab w:val="num" w:pos="2127"/>
+        </w:tabs>
+        <w:ind w:start="2127" w:hanging="283"/>
+      </w:pPr>
+      <w:rPr>
+        <w:rFonts w:ascii="Symbol" w:hAnsi="Symbol" w:cs="Symbol" w:hint="default"/>
+      </w:rPr>
+    </w:lvl>
+    <w:lvl w:ilvl="3">
+      <w:start w:val="1"/>
+      <w:numFmt w:val="bullet"/>
+      <w:lvlText w:val=""/>
+      <w:lvlJc w:val="start"/>
+      <w:pPr>
+        <w:tabs>
+          <w:tab w:val="num" w:pos="2836"/>
+        </w:tabs>
+        <w:ind w:start="2836" w:hanging="283"/>
+      </w:pPr>
+      <w:rPr>
+        <w:rFonts w:ascii="Symbol" w:hAnsi="Symbol" w:cs="Symbol" w:hint="default"/>
+      </w:rPr>
+    </w:lvl>
+    <w:lvl w:ilvl="4">
+      <w:start w:val="1"/>
+      <w:numFmt w:val="bullet"/>
+      <w:lvlText w:val=""/>
+      <w:lvlJc w:val="start"/>
+      <w:pPr>
+        <w:tabs>
+          <w:tab w:val="num" w:pos="3545"/>
+        </w:tabs>
+        <w:ind w:start="3545" w:hanging="283"/>
+      </w:pPr>
+      <w:rPr>
+        <w:rFonts w:ascii="Symbol" w:hAnsi="Symbol" w:cs="Symbol" w:hint="default"/>
+      </w:rPr>
+    </w:lvl>
+    <w:lvl w:ilvl="5">
+      <w:start w:val="1"/>
+      <w:numFmt w:val="bullet"/>
+      <w:lvlText w:val=""/>
+      <w:lvlJc w:val="start"/>
+      <w:pPr>
+        <w:tabs>
+          <w:tab w:val="num" w:pos="4254"/>
+        </w:tabs>
+        <w:ind w:start="4254" w:hanging="283"/>
+      </w:pPr>
+      <w:rPr>
+        <w:rFonts w:ascii="Symbol" w:hAnsi="Symbol" w:cs="Symbol" w:hint="default"/>
+      </w:rPr>
+    </w:lvl>
+    <w:lvl w:ilvl="6">
+      <w:start w:val="1"/>
+      <w:numFmt w:val="bullet"/>
+      <w:lvlText w:val=""/>
+      <w:lvlJc w:val="start"/>
+      <w:pPr>
+        <w:tabs>
+          <w:tab w:val="num" w:pos="4963"/>
+        </w:tabs>
+        <w:ind w:start="4963" w:hanging="283"/>
+      </w:pPr>
+      <w:rPr>
+        <w:rFonts w:ascii="Symbol" w:hAnsi="Symbol" w:cs="Symbol" w:hint="default"/>
+      </w:rPr>
+    </w:lvl>
+    <w:lvl w:ilvl="7">
+      <w:start w:val="1"/>
+      <w:numFmt w:val="bullet"/>
+      <w:lvlText w:val=""/>
+      <w:lvlJc w:val="start"/>
+      <w:pPr>
+        <w:tabs>
+          <w:tab w:val="num" w:pos="5672"/>
+        </w:tabs>
+        <w:ind w:start="5672" w:hanging="283"/>
+      </w:pPr>
+      <w:rPr>
+        <w:rFonts w:ascii="Symbol" w:hAnsi="Symbol" w:cs="Symbol" w:hint="default"/>
+      </w:rPr>
+    </w:lvl>
+    <w:lvl w:ilvl="8">
+      <w:start w:val="1"/>
+      <w:numFmt w:val="bullet"/>
+      <w:lvlText w:val=""/>
+      <w:lvlJc w:val="start"/>
+      <w:pPr>
+        <w:tabs>
+          <w:tab w:val="num" w:pos="6381"/>
+        </w:tabs>
+        <w:ind w:start="6381" w:hanging="283"/>
+      </w:pPr>
+      <w:rPr>
+        <w:rFonts w:ascii="Symbol" w:hAnsi="Symbol" w:cs="Symbol" w:hint="default"/>
+      </w:rPr>
+    </w:lvl>
+  </w:abstractNum>
+  <w:num w:numId="1">
+    <w:abstractNumId w:val="1"/>
+  </w:num>
+  <w:num w:numId="2">
+    <w:abstractNumId w:val="2"/>
+  </w:num>
+  <w:num w:numId="3">
+    <w:abstractNumId w:val="3"/>
+  </w:num>
+  <w:num w:numId="4">
+    <w:abstractNumId w:val="4"/>
+  </w:num>
+  <w:num w:numId="5">
+    <w:abstractNumId w:val="5"/>
+  </w:num>
+  <w:num w:numId="6">
+    <w:abstractNumId w:val="6"/>
+  </w:num>
+  <w:num w:numId="7">
+    <w:abstractNumId w:val="7"/>
+  </w:num>
+</w:numbering>
 </file>
 
 <file path=word/styles.xml><?xml version="1.0" encoding="utf-8"?>
@@ -752,6 +3781,52 @@
       <w:sz w:val="24"/>
       <w:szCs w:val="24"/>
       <w:lang w:val="pt-BR" w:eastAsia="zh-CN" w:bidi="hi-IN"/>
+    </w:rPr>
+  </w:style>
+  <w:style w:type="paragraph" w:styleId="Heading2">
+    <w:name w:val="Heading 2"/>
+    <w:basedOn w:val="Ttulo"/>
+    <w:next w:val="BodyText"/>
+    <w:qFormat/>
+    <w:pPr>
+      <w:spacing w:before="200" w:after="120"/>
+      <w:outlineLvl w:val="1"/>
+    </w:pPr>
+    <w:rPr>
+      <w:rFonts w:ascii="Liberation Serif" w:hAnsi="Liberation Serif" w:eastAsia="Noto Serif CJK SC" w:cs="Noto Sans Devanagari"/>
+      <w:b/>
+      <w:bCs/>
+      <w:sz w:val="36"/>
+      <w:szCs w:val="36"/>
+    </w:rPr>
+  </w:style>
+  <w:style w:type="character" w:styleId="Marcadores">
+    <w:name w:val="Marcadores"/>
+    <w:qFormat/>
+    <w:rPr>
+      <w:rFonts w:ascii="OpenSymbol" w:hAnsi="OpenSymbol" w:eastAsia="OpenSymbol" w:cs="OpenSymbol"/>
+    </w:rPr>
+  </w:style>
+  <w:style w:type="character" w:styleId="Cdigo-fonte">
+    <w:name w:val="Código-fonte"/>
+    <w:qFormat/>
+    <w:rPr>
+      <w:rFonts w:ascii="Liberation Mono" w:hAnsi="Liberation Mono" w:eastAsia="Noto Sans Mono CJK SC" w:cs="Liberation Mono"/>
+    </w:rPr>
+  </w:style>
+  <w:style w:type="character" w:styleId="Strong">
+    <w:name w:val="Strong"/>
+    <w:qFormat/>
+    <w:rPr>
+      <w:b/>
+      <w:bCs/>
+    </w:rPr>
+  </w:style>
+  <w:style w:type="character" w:styleId="Hyperlink">
+    <w:name w:val="Hyperlink"/>
+    <w:rPr>
+      <w:color w:val="000080"/>
+      <w:u w:val="single"/>
     </w:rPr>
   </w:style>
   <w:style w:type="paragraph" w:styleId="Ttulo">
@@ -810,6 +3885,46 @@
     </w:pPr>
     <w:rPr>
       <w:rFonts w:cs="Noto Sans Devanagari"/>
+    </w:rPr>
+  </w:style>
+  <w:style w:type="paragraph" w:styleId="Contedodatabela">
+    <w:name w:val="Conteúdo da tabela"/>
+    <w:basedOn w:val="Normal"/>
+    <w:qFormat/>
+    <w:pPr>
+      <w:widowControl w:val="false"/>
+      <w:suppressLineNumbers/>
+    </w:pPr>
+    <w:rPr/>
+  </w:style>
+  <w:style w:type="paragraph" w:styleId="Ttulodetabela">
+    <w:name w:val="Título de tabela"/>
+    <w:basedOn w:val="Contedodatabela"/>
+    <w:qFormat/>
+    <w:pPr>
+      <w:suppressLineNumbers/>
+      <w:jc w:val="center"/>
+    </w:pPr>
+    <w:rPr>
+      <w:b/>
+      <w:bCs/>
+    </w:rPr>
+  </w:style>
+  <w:style w:type="paragraph" w:styleId="Linhahorizontal">
+    <w:name w:val="Linha horizontal"/>
+    <w:basedOn w:val="Normal"/>
+    <w:next w:val="BodyText"/>
+    <w:qFormat/>
+    <w:pPr>
+      <w:suppressLineNumbers/>
+      <w:pBdr>
+        <w:bottom w:val="double" w:sz="2" w:space="0" w:color="808080"/>
+      </w:pBdr>
+      <w:spacing w:before="0" w:after="283"/>
+    </w:pPr>
+    <w:rPr>
+      <w:sz w:val="12"/>
+      <w:szCs w:val="12"/>
     </w:rPr>
   </w:style>
 </w:styles>

</xml_diff>